<commit_message>
se agrega proyecto de E-commerce
</commit_message>
<xml_diff>
--- a/cv/Yulia Da silva-ResumeCV.docx
+++ b/cv/Yulia Da silva-ResumeCV.docx
@@ -88,7 +88,7 @@
                                 </pic:cNvPicPr>
                               </pic:nvPicPr>
                               <pic:blipFill>
-                                <a:blip r:embed="rId7" cstate="print">
+                                <a:blip r:embed="rId8" cstate="print">
                                   <a:extLst>
                                     <a:ext uri="{28A0092B-C50C-407E-A947-70E740481C1C}">
                                       <a14:useLocalDpi xmlns:a14="http://schemas.microsoft.com/office/drawing/2010/main" val="0"/>
@@ -134,7 +134,6 @@
                 </w:tcPr>
                 <w:p>
                   <w:pPr>
-                    <w:jc w:val="center"/>
                     <w:rPr>
                       <w:rFonts w:ascii="Arial" w:hAnsi="Arial" w:cs="Arial"/>
                       <w:sz w:val="32"/>
@@ -175,111 +174,161 @@
                     <w:jc w:val="center"/>
                     <w:rPr>
                       <w:rFonts w:ascii="Consolas" w:hAnsi="Consolas"/>
+                      <w:b/>
+                      <w:color w:val="2E74B5" w:themeColor="accent1" w:themeShade="BF"/>
+                      <w:sz w:val="24"/>
+                      <w:szCs w:val="20"/>
+                    </w:rPr>
+                  </w:pPr>
+                  <w:r>
+                    <w:rPr>
+                      <w:rFonts w:ascii="Consolas" w:hAnsi="Consolas" w:cstheme="majorHAnsi"/>
+                      <w:b/>
+                      <w:color w:val="2E74B5" w:themeColor="accent1" w:themeShade="BF"/>
+                      <w:sz w:val="24"/>
+                      <w:szCs w:val="20"/>
+                    </w:rPr>
+                    <w:t>Tester QA</w:t>
+                  </w:r>
+                  <w:r>
+                    <w:rPr>
+                      <w:rFonts w:ascii="Consolas" w:hAnsi="Consolas" w:cstheme="majorHAnsi"/>
+                      <w:b/>
+                      <w:color w:val="2E74B5" w:themeColor="accent1" w:themeShade="BF"/>
+                      <w:sz w:val="24"/>
+                      <w:szCs w:val="20"/>
+                    </w:rPr>
+                    <w:t xml:space="preserve"> / </w:t>
+                  </w:r>
+                  <w:r>
+                    <w:rPr>
+                      <w:rFonts w:ascii="Consolas" w:hAnsi="Consolas"/>
+                      <w:b/>
+                      <w:color w:val="2E74B5" w:themeColor="accent1" w:themeShade="BF"/>
+                      <w:sz w:val="24"/>
+                      <w:szCs w:val="20"/>
+                    </w:rPr>
+                    <w:t>Python Developer</w:t>
+                  </w:r>
+                </w:p>
+                <w:p>
+                  <w:pPr>
+                    <w:rPr>
+                      <w:rFonts w:ascii="Arial" w:hAnsi="Arial" w:cs="Arial"/>
+                      <w:sz w:val="12"/>
+                    </w:rPr>
+                  </w:pPr>
+                </w:p>
+                <w:p>
+                  <w:pPr>
+                    <w:spacing w:line="276" w:lineRule="auto"/>
+                    <w:rPr>
+                      <w:rFonts w:ascii="Arial" w:hAnsi="Arial" w:cs="Arial"/>
                       <w:sz w:val="18"/>
                       <w:szCs w:val="20"/>
                     </w:rPr>
                   </w:pPr>
-                  <w:r>
-                    <w:rPr>
-                      <w:rFonts w:ascii="Consolas" w:hAnsi="Consolas"/>
-                      <w:sz w:val="24"/>
+                  <w:proofErr w:type="spellStart"/>
+                  <w:r>
+                    <w:rPr>
+                      <w:rFonts w:ascii="Arial" w:hAnsi="Arial" w:cs="Arial"/>
+                      <w:sz w:val="18"/>
                       <w:szCs w:val="20"/>
                     </w:rPr>
-                    <w:t>&lt;</w:t>
-                  </w:r>
-                  <w:r>
-                    <w:rPr>
-                      <w:rFonts w:ascii="Consolas" w:hAnsi="Consolas"/>
-                      <w:sz w:val="24"/>
+                    <w:t>Linkedin</w:t>
+                  </w:r>
+                  <w:proofErr w:type="spellEnd"/>
+                  <w:r>
+                    <w:rPr>
+                      <w:rFonts w:ascii="Arial" w:hAnsi="Arial" w:cs="Arial"/>
+                      <w:sz w:val="18"/>
                       <w:szCs w:val="20"/>
                     </w:rPr>
-                    <w:t xml:space="preserve"> </w:t>
-                  </w:r>
-                  <w:r>
-                    <w:rPr>
-                      <w:rFonts w:ascii="Consolas" w:hAnsi="Consolas" w:cstheme="majorHAnsi"/>
-                      <w:sz w:val="24"/>
-                      <w:szCs w:val="20"/>
-                    </w:rPr>
-                    <w:t>Tester QA</w:t>
-                  </w:r>
-                  <w:r>
-                    <w:rPr>
-                      <w:rFonts w:ascii="Consolas" w:hAnsi="Consolas" w:cstheme="majorHAnsi"/>
-                      <w:sz w:val="24"/>
-                      <w:szCs w:val="20"/>
-                    </w:rPr>
-                    <w:t xml:space="preserve"> </w:t>
-                  </w:r>
-                  <w:r>
-                    <w:rPr>
-                      <w:rFonts w:ascii="Consolas" w:hAnsi="Consolas"/>
-                      <w:sz w:val="24"/>
-                      <w:szCs w:val="20"/>
-                    </w:rPr>
-                    <w:t>/&gt;</w:t>
-                  </w:r>
-                </w:p>
-                <w:p>
-                  <w:pPr>
-                    <w:jc w:val="center"/>
-                    <w:rPr>
-                      <w:rFonts w:ascii="Arial" w:hAnsi="Arial" w:cs="Arial"/>
-                      <w:sz w:val="20"/>
-                    </w:rPr>
-                  </w:pPr>
-                </w:p>
-                <w:p>
-                  <w:pPr>
-                    <w:jc w:val="center"/>
-                  </w:pPr>
-                  <w:r>
-                    <w:rPr>
-                      <w:rFonts w:ascii="Segoe UI" w:hAnsi="Segoe UI" w:cs="Segoe UI"/>
-                      <w:color w:val="24292E"/>
-                      <w:sz w:val="21"/>
-                      <w:szCs w:val="21"/>
-                      <w:shd w:val="clear" w:color="auto" w:fill="F1F8FF"/>
-                    </w:rPr>
-                    <w:t> </w:t>
-                  </w:r>
-                  <w:hyperlink r:id="rId8" w:history="1">
-                    <w:r>
-                      <w:rPr>
-                        <w:rStyle w:val="Hipervnculo"/>
-                        <w:rFonts w:ascii="Segoe UI" w:hAnsi="Segoe UI" w:cs="Segoe UI"/>
-                        <w:color w:val="0366D6"/>
-                        <w:sz w:val="21"/>
-                        <w:szCs w:val="21"/>
-                      </w:rPr>
-                      <w:t>https://yulia-dasilva.github.io/cv/</w:t>
-                    </w:r>
-                  </w:hyperlink>
-                  <w:bookmarkStart w:id="0" w:name="_GoBack"/>
-                  <w:bookmarkEnd w:id="0"/>
-                </w:p>
-                <w:p>
-                  <w:pPr>
-                    <w:jc w:val="center"/>
-                    <w:rPr>
-                      <w:rFonts w:ascii="Arial" w:hAnsi="Arial" w:cs="Arial"/>
-                      <w:sz w:val="18"/>
-                    </w:rPr>
-                  </w:pPr>
+                    <w:t xml:space="preserve">: </w:t>
+                  </w:r>
                   <w:hyperlink r:id="rId9" w:history="1">
                     <w:r>
                       <w:rPr>
                         <w:rStyle w:val="Hipervnculo"/>
                         <w:rFonts w:ascii="Arial" w:hAnsi="Arial" w:cs="Arial"/>
                         <w:sz w:val="18"/>
+                        <w:szCs w:val="20"/>
                       </w:rPr>
-                      <w:t>https://www.linkedin.com/in/yuliadasilva/</w:t>
+                      <w:t>in/</w:t>
+                    </w:r>
+                    <w:proofErr w:type="spellStart"/>
+                    <w:r>
+                      <w:rPr>
+                        <w:rStyle w:val="Hipervnculo"/>
+                        <w:rFonts w:ascii="Arial" w:hAnsi="Arial" w:cs="Arial"/>
+                        <w:sz w:val="18"/>
+                        <w:szCs w:val="20"/>
+                      </w:rPr>
+                      <w:t>yuliadasilva</w:t>
+                    </w:r>
+                    <w:proofErr w:type="spellEnd"/>
+                    <w:r>
+                      <w:rPr>
+                        <w:rStyle w:val="Hipervnculo"/>
+                        <w:rFonts w:ascii="Arial" w:hAnsi="Arial" w:cs="Arial"/>
+                        <w:sz w:val="18"/>
+                        <w:szCs w:val="20"/>
+                      </w:rPr>
+                      <w:t>/</w:t>
                     </w:r>
                   </w:hyperlink>
                 </w:p>
                 <w:p>
                   <w:pPr>
-                    <w:jc w:val="center"/>
+                    <w:spacing w:line="276" w:lineRule="auto"/>
+                    <w:rPr>
+                      <w:rFonts w:ascii="Arial" w:hAnsi="Arial" w:cs="Arial"/>
+                      <w:sz w:val="18"/>
+                      <w:szCs w:val="20"/>
+                    </w:rPr>
+                  </w:pPr>
+                  <w:r>
+                    <w:rPr>
+                      <w:rFonts w:ascii="Arial" w:hAnsi="Arial" w:cs="Arial"/>
+                      <w:sz w:val="18"/>
+                      <w:szCs w:val="20"/>
+                    </w:rPr>
+                    <w:t xml:space="preserve">CV </w:t>
+                  </w:r>
+                  <w:proofErr w:type="spellStart"/>
+                  <w:r>
+                    <w:rPr>
+                      <w:rFonts w:ascii="Arial" w:hAnsi="Arial" w:cs="Arial"/>
+                      <w:sz w:val="18"/>
+                      <w:szCs w:val="20"/>
+                    </w:rPr>
+                    <w:t>OnLine</w:t>
+                  </w:r>
+                  <w:proofErr w:type="spellEnd"/>
+                  <w:r>
+                    <w:rPr>
+                      <w:rFonts w:ascii="Arial" w:hAnsi="Arial" w:cs="Arial"/>
+                      <w:sz w:val="18"/>
+                      <w:szCs w:val="20"/>
+                    </w:rPr>
+                    <w:t xml:space="preserve">: </w:t>
+                  </w:r>
+                  <w:hyperlink r:id="rId10" w:history="1">
+                    <w:r>
+                      <w:rPr>
+                        <w:rStyle w:val="Hipervnculo"/>
+                        <w:rFonts w:ascii="Arial" w:hAnsi="Arial" w:cs="Arial"/>
+                        <w:color w:val="0366D6"/>
+                        <w:sz w:val="18"/>
+                        <w:szCs w:val="20"/>
+                      </w:rPr>
+                      <w:t>https://yulia-dasilva.github.io/cv/</w:t>
+                    </w:r>
+                  </w:hyperlink>
+                </w:p>
+                <w:p>
+                  <w:pPr>
+                    <w:jc w:val="both"/>
                   </w:pPr>
                 </w:p>
               </w:tc>
@@ -327,7 +376,7 @@
             </w:tblGrid>
             <w:tr>
               <w:trPr>
-                <w:trHeight w:val="471"/>
+                <w:trHeight w:val="604"/>
               </w:trPr>
               <w:tc>
                 <w:tcPr>
@@ -353,7 +402,7 @@
                       <w:lang w:val="es-AR" w:eastAsia="es-AR"/>
                     </w:rPr>
                     <w:drawing>
-                      <wp:anchor distT="0" distB="0" distL="114300" distR="114300" simplePos="0" relativeHeight="251684864" behindDoc="0" locked="0" layoutInCell="1" allowOverlap="1" wp14:anchorId="61C6650B" wp14:editId="131F4F7C">
+                      <wp:anchor distT="0" distB="0" distL="114300" distR="114300" simplePos="0" relativeHeight="251684864" behindDoc="0" locked="0" layoutInCell="1" allowOverlap="1" wp14:anchorId="4C668F0D" wp14:editId="158AB5D3">
                         <wp:simplePos x="3143250" y="400050"/>
                         <wp:positionH relativeFrom="margin">
                           <wp:align>center</wp:align>
@@ -378,7 +427,7 @@
                                 </pic:cNvPicPr>
                               </pic:nvPicPr>
                               <pic:blipFill>
-                                <a:blip r:embed="rId10">
+                                <a:blip r:embed="rId11">
                                   <a:extLst>
                                     <a:ext uri="{28A0092B-C50C-407E-A947-70E740481C1C}">
                                       <a14:useLocalDpi xmlns:a14="http://schemas.microsoft.com/office/drawing/2010/main" val="0"/>
@@ -433,22 +482,22 @@
                       <w:rFonts w:ascii="Arial" w:hAnsi="Arial" w:cs="Arial"/>
                       <w:noProof/>
                       <w:color w:val="5B9BD5" w:themeColor="accent1"/>
-                      <w:sz w:val="36"/>
+                      <w:sz w:val="32"/>
                       <w:lang w:val="es-AR" w:eastAsia="es-AR"/>
                     </w:rPr>
                     <mc:AlternateContent>
                       <mc:Choice Requires="wps">
                         <w:drawing>
-                          <wp:anchor distT="0" distB="0" distL="114300" distR="114300" simplePos="0" relativeHeight="251659264" behindDoc="0" locked="0" layoutInCell="1" allowOverlap="1" wp14:anchorId="3338FE85" wp14:editId="2C89102E">
+                          <wp:anchor distT="0" distB="0" distL="114300" distR="114300" simplePos="0" relativeHeight="251659264" behindDoc="0" locked="0" layoutInCell="1" allowOverlap="1" wp14:anchorId="056E19CD" wp14:editId="6BE07F26">
                             <wp:simplePos x="0" y="0"/>
                             <wp:positionH relativeFrom="column">
-                              <wp:posOffset>1277620</wp:posOffset>
+                              <wp:posOffset>1050290</wp:posOffset>
                             </wp:positionH>
                             <wp:positionV relativeFrom="paragraph">
-                              <wp:posOffset>143510</wp:posOffset>
+                              <wp:posOffset>127635</wp:posOffset>
                             </wp:positionV>
                             <wp:extent cx="2209800" cy="0"/>
-                            <wp:effectExtent l="0" t="19050" r="19050" b="19050"/>
+                            <wp:effectExtent l="0" t="19050" r="0" b="19050"/>
                             <wp:wrapNone/>
                             <wp:docPr id="6" name="Straight Connector 6"/>
                             <wp:cNvGraphicFramePr/>
@@ -493,9 +542,9 @@
                           </wp:anchor>
                         </w:drawing>
                       </mc:Choice>
-                      <mc:Fallback xmlns:cx="http://schemas.microsoft.com/office/drawing/2014/chartex" xmlns:cx1="http://schemas.microsoft.com/office/drawing/2015/9/8/chartex" xmlns:w15="http://schemas.microsoft.com/office/word/2012/wordml" xmlns:w16se="http://schemas.microsoft.com/office/word/2015/wordml/symex">
+                      <mc:Fallback>
                         <w:pict>
-                          <v:line w14:anchorId="7F5E50F5" id="Straight Connector 6" o:spid="_x0000_s1026" style="position:absolute;z-index:251659264;visibility:visible;mso-wrap-style:square;mso-width-percent:0;mso-height-percent:0;mso-wrap-distance-left:9pt;mso-wrap-distance-top:0;mso-wrap-distance-right:9pt;mso-wrap-distance-bottom:0;mso-position-horizontal:absolute;mso-position-horizontal-relative:text;mso-position-vertical:absolute;mso-position-vertical-relative:text;mso-width-percent:0;mso-height-percent:0;mso-width-relative:margin;mso-height-relative:margin" from="100.6pt,11.3pt" to="274.6pt,11.3pt" o:gfxdata="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" strokecolor="#5b9bd5 [3204]" strokeweight="3pt">
+                          <v:line id="Straight Connector 6" o:spid="_x0000_s1026" style="position:absolute;z-index:251659264;visibility:visible;mso-wrap-style:square;mso-width-percent:0;mso-height-percent:0;mso-wrap-distance-left:9pt;mso-wrap-distance-top:0;mso-wrap-distance-right:9pt;mso-wrap-distance-bottom:0;mso-position-horizontal:absolute;mso-position-horizontal-relative:text;mso-position-vertical:absolute;mso-position-vertical-relative:text;mso-width-percent:0;mso-height-percent:0;mso-width-relative:margin;mso-height-relative:margin" from="82.7pt,10.05pt" to="256.7pt,10.05pt" o:gfxdata="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" strokecolor="#5b9bd5 [3204]" strokeweight="3pt">
                             <v:stroke joinstyle="miter"/>
                           </v:line>
                         </w:pict>
@@ -506,9 +555,17 @@
                     <w:rPr>
                       <w:rFonts w:ascii="Arial" w:hAnsi="Arial" w:cs="Arial"/>
                       <w:color w:val="2E74B5" w:themeColor="accent1" w:themeShade="BF"/>
+                      <w:sz w:val="32"/>
+                    </w:rPr>
+                    <w:t>Experience</w:t>
+                  </w:r>
+                  <w:r>
+                    <w:rPr>
+                      <w:rFonts w:ascii="Arial" w:hAnsi="Arial" w:cs="Arial"/>
+                      <w:color w:val="2E74B5" w:themeColor="accent1" w:themeShade="BF"/>
                       <w:sz w:val="36"/>
                     </w:rPr>
-                    <w:t xml:space="preserve">Experience </w:t>
+                    <w:t xml:space="preserve"> </w:t>
                   </w:r>
                 </w:p>
               </w:tc>
@@ -546,7 +603,7 @@
                     <mc:AlternateContent>
                       <mc:Choice Requires="wps">
                         <w:drawing>
-                          <wp:anchor distT="0" distB="0" distL="114300" distR="114300" simplePos="0" relativeHeight="251670528" behindDoc="0" locked="0" layoutInCell="1" allowOverlap="1" wp14:anchorId="213E82B7" wp14:editId="76295D53">
+                          <wp:anchor distT="0" distB="0" distL="114300" distR="114300" simplePos="0" relativeHeight="251670528" behindDoc="0" locked="0" layoutInCell="1" allowOverlap="1" wp14:anchorId="2A4AF133" wp14:editId="18140E37">
                             <wp:simplePos x="0" y="0"/>
                             <wp:positionH relativeFrom="column">
                               <wp:posOffset>62865</wp:posOffset>
@@ -609,7 +666,7 @@
                           </wp:anchor>
                         </w:drawing>
                       </mc:Choice>
-                      <mc:Fallback xmlns:cx="http://schemas.microsoft.com/office/drawing/2014/chartex" xmlns:cx1="http://schemas.microsoft.com/office/drawing/2015/9/8/chartex" xmlns:w15="http://schemas.microsoft.com/office/word/2012/wordml" xmlns:w16se="http://schemas.microsoft.com/office/word/2015/wordml/symex">
+                      <mc:Fallback xmlns:w16se="http://schemas.microsoft.com/office/word/2015/wordml/symex" xmlns:w15="http://schemas.microsoft.com/office/word/2012/wordml" xmlns:cx1="http://schemas.microsoft.com/office/drawing/2015/9/8/chartex" xmlns:cx="http://schemas.microsoft.com/office/drawing/2014/chartex">
                         <w:pict>
                           <v:oval w14:anchorId="6C55A95A" id="Oval 14" o:spid="_x0000_s1026" style="position:absolute;margin-left:4.95pt;margin-top:-1.15pt;width:11.25pt;height:11.25pt;z-index:251670528;visibility:visible;mso-wrap-style:square;mso-width-percent:0;mso-height-percent:0;mso-wrap-distance-left:9pt;mso-wrap-distance-top:0;mso-wrap-distance-right:9pt;mso-wrap-distance-bottom:0;mso-position-horizontal:absolute;mso-position-horizontal-relative:text;mso-position-vertical:absolute;mso-position-vertical-relative:text;mso-width-percent:0;mso-height-percent:0;mso-width-relative:margin;mso-height-relative:margin;v-text-anchor:middle" o:gfxdata="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" fillcolor="#5b9bd5 [3204]" stroked="f" strokeweight="1pt">
                             <v:stroke joinstyle="miter"/>
@@ -633,16 +690,84 @@
                       <w:rFonts w:ascii="Arial" w:hAnsi="Arial" w:cs="Arial"/>
                       <w:b/>
                       <w:color w:val="3B3838" w:themeColor="background2" w:themeShade="40"/>
-                    </w:rPr>
-                  </w:pPr>
-                  <w:r>
-                    <w:rPr>
-                      <w:rFonts w:ascii="Arial" w:hAnsi="Arial" w:cs="Arial"/>
-                      <w:b/>
-                      <w:color w:val="3B3838" w:themeColor="background2" w:themeShade="40"/>
-                    </w:rPr>
-                    <w:t>DDM (DIAL DATABASE MARKETING)</w:t>
-                  </w:r>
+                      <w:sz w:val="20"/>
+                    </w:rPr>
+                  </w:pPr>
+                  <w:r>
+                    <w:rPr>
+                      <w:rFonts w:ascii="Arial" w:hAnsi="Arial" w:cs="Arial"/>
+                      <w:b/>
+                      <w:color w:val="3B3838" w:themeColor="background2" w:themeShade="40"/>
+                      <w:sz w:val="20"/>
+                    </w:rPr>
+                    <w:t>DDM (</w:t>
+                  </w:r>
+                  <w:r>
+                    <w:rPr>
+                      <w:rFonts w:ascii="Arial" w:hAnsi="Arial" w:cs="Arial"/>
+                      <w:b/>
+                      <w:color w:val="3B3838" w:themeColor="background2" w:themeShade="40"/>
+                      <w:sz w:val="16"/>
+                    </w:rPr>
+                    <w:t>DIAL DATABASE MARKETING</w:t>
+                  </w:r>
+                  <w:r>
+                    <w:rPr>
+                      <w:rFonts w:ascii="Arial" w:hAnsi="Arial" w:cs="Arial"/>
+                      <w:b/>
+                      <w:color w:val="3B3838" w:themeColor="background2" w:themeShade="40"/>
+                      <w:sz w:val="20"/>
+                    </w:rPr>
+                    <w:t>)</w:t>
+                  </w:r>
+                </w:p>
+                <w:p>
+                  <w:pPr>
+                    <w:tabs>
+                      <w:tab w:val="center" w:pos="4678"/>
+                    </w:tabs>
+                    <w:rPr>
+                      <w:rFonts w:ascii="Arial" w:hAnsi="Arial" w:cs="Arial"/>
+                      <w:b/>
+                      <w:i/>
+                      <w:color w:val="3B3838" w:themeColor="background2" w:themeShade="40"/>
+                      <w:sz w:val="20"/>
+                    </w:rPr>
+                  </w:pPr>
+                  <w:proofErr w:type="spellStart"/>
+                  <w:r>
+                    <w:rPr>
+                      <w:rFonts w:ascii="Arial" w:hAnsi="Arial" w:cs="Arial"/>
+                      <w:b/>
+                      <w:i/>
+                      <w:color w:val="808080" w:themeColor="background1" w:themeShade="80"/>
+                      <w:sz w:val="18"/>
+                    </w:rPr>
+                    <w:t>Ejecutiva</w:t>
+                  </w:r>
+                  <w:proofErr w:type="spellEnd"/>
+                  <w:r>
+                    <w:rPr>
+                      <w:rFonts w:ascii="Arial" w:hAnsi="Arial" w:cs="Arial"/>
+                      <w:b/>
+                      <w:i/>
+                      <w:color w:val="808080" w:themeColor="background1" w:themeShade="80"/>
+                      <w:sz w:val="18"/>
+                    </w:rPr>
+                    <w:t xml:space="preserve"> de </w:t>
+                  </w:r>
+                  <w:proofErr w:type="spellStart"/>
+                  <w:r>
+                    <w:rPr>
+                      <w:rFonts w:ascii="Arial" w:hAnsi="Arial" w:cs="Arial"/>
+                      <w:b/>
+                      <w:i/>
+                      <w:color w:val="808080" w:themeColor="background1" w:themeShade="80"/>
+                      <w:sz w:val="18"/>
+                    </w:rPr>
+                    <w:t>ventas</w:t>
+                  </w:r>
+                  <w:proofErr w:type="spellEnd"/>
                 </w:p>
               </w:tc>
               <w:tc>
@@ -657,6 +782,7 @@
                     <w:rPr>
                       <w:rFonts w:ascii="Times New Roman" w:hAnsi="Times New Roman" w:cs="Times New Roman"/>
                       <w:i/>
+                      <w:sz w:val="20"/>
                     </w:rPr>
                   </w:pPr>
                   <w:r>
@@ -664,6 +790,7 @@
                       <w:rFonts w:ascii="Times New Roman" w:hAnsi="Times New Roman" w:cs="Times New Roman"/>
                       <w:i/>
                       <w:color w:val="767171" w:themeColor="background2" w:themeShade="80"/>
+                      <w:sz w:val="20"/>
                     </w:rPr>
                     <w:t>Nov</w:t>
                   </w:r>
@@ -672,6 +799,7 @@
                       <w:rFonts w:ascii="Times New Roman" w:hAnsi="Times New Roman" w:cs="Times New Roman"/>
                       <w:i/>
                       <w:color w:val="767171" w:themeColor="background2" w:themeShade="80"/>
+                      <w:sz w:val="20"/>
                     </w:rPr>
                     <w:t>-2019  /  Current</w:t>
                   </w:r>
@@ -716,12 +844,14 @@
                     </w:tabs>
                     <w:rPr>
                       <w:color w:val="3B3838" w:themeColor="background2" w:themeShade="40"/>
+                      <w:sz w:val="20"/>
                       <w:lang w:val="es-AR"/>
                     </w:rPr>
                   </w:pPr>
                   <w:r>
                     <w:rPr>
                       <w:color w:val="3B3838" w:themeColor="background2" w:themeShade="40"/>
+                      <w:sz w:val="20"/>
                       <w:lang w:val="es-AR"/>
                     </w:rPr>
                     <w:t>-</w:t>
@@ -729,111 +859,95 @@
                   <w:r>
                     <w:rPr>
                       <w:color w:val="3B3838" w:themeColor="background2" w:themeShade="40"/>
+                      <w:sz w:val="20"/>
                       <w:lang w:val="es-AR"/>
                     </w:rPr>
-                    <w:t>Sof</w:t>
-                  </w:r>
-                  <w:r>
-                    <w:rPr>
-                      <w:color w:val="3B3838" w:themeColor="background2" w:themeShade="40"/>
+                    <w:t xml:space="preserve"> </w:t>
+                  </w:r>
+                  <w:r>
+                    <w:rPr>
+                      <w:color w:val="3B3838" w:themeColor="background2" w:themeShade="40"/>
+                      <w:sz w:val="20"/>
                       <w:lang w:val="es-AR"/>
                     </w:rPr>
-                    <w:t>t</w:t>
-                  </w:r>
-                  <w:r>
-                    <w:rPr>
-                      <w:color w:val="3B3838" w:themeColor="background2" w:themeShade="40"/>
+                    <w:t>Uso de aplicación web propio de la empresa para el contacto con los clientes.</w:t>
+                  </w:r>
+                </w:p>
+                <w:p>
+                  <w:pPr>
+                    <w:tabs>
+                      <w:tab w:val="center" w:pos="4678"/>
+                    </w:tabs>
+                    <w:rPr>
+                      <w:color w:val="3B3838" w:themeColor="background2" w:themeShade="40"/>
+                      <w:sz w:val="20"/>
                       <w:lang w:val="es-AR"/>
                     </w:rPr>
-                    <w:t>ware de gestión de CRM – Llamadas salientes- Departamento de Ventas.</w:t>
-                  </w:r>
-                </w:p>
-                <w:p>
-                  <w:pPr>
-                    <w:tabs>
-                      <w:tab w:val="center" w:pos="4678"/>
-                    </w:tabs>
-                    <w:rPr>
-                      <w:color w:val="3B3838" w:themeColor="background2" w:themeShade="40"/>
+                  </w:pPr>
+                  <w:r>
+                    <w:rPr>
+                      <w:color w:val="3B3838" w:themeColor="background2" w:themeShade="40"/>
+                      <w:sz w:val="20"/>
                       <w:lang w:val="es-AR"/>
                     </w:rPr>
-                  </w:pPr>
-                  <w:r>
-                    <w:rPr>
-                      <w:color w:val="3B3838" w:themeColor="background2" w:themeShade="40"/>
+                    <w:t>-</w:t>
+                  </w:r>
+                  <w:r>
+                    <w:rPr>
+                      <w:color w:val="3B3838" w:themeColor="background2" w:themeShade="40"/>
+                      <w:sz w:val="20"/>
                       <w:lang w:val="es-AR"/>
                     </w:rPr>
-                    <w:t>-</w:t>
-                  </w:r>
-                  <w:r>
-                    <w:rPr>
-                      <w:color w:val="3B3838" w:themeColor="background2" w:themeShade="40"/>
+                    <w:t xml:space="preserve"> Asesoría y promoción de productos adecuados al cliente.</w:t>
+                  </w:r>
+                </w:p>
+                <w:p>
+                  <w:pPr>
+                    <w:tabs>
+                      <w:tab w:val="center" w:pos="4678"/>
+                    </w:tabs>
+                    <w:rPr>
+                      <w:color w:val="3B3838" w:themeColor="background2" w:themeShade="40"/>
+                      <w:sz w:val="20"/>
                       <w:lang w:val="es-AR"/>
                     </w:rPr>
-                    <w:t xml:space="preserve">Carga de </w:t>
-                  </w:r>
-                  <w:proofErr w:type="spellStart"/>
-                  <w:r>
-                    <w:rPr>
-                      <w:color w:val="3B3838" w:themeColor="background2" w:themeShade="40"/>
+                  </w:pPr>
+                  <w:r>
+                    <w:rPr>
+                      <w:color w:val="3B3838" w:themeColor="background2" w:themeShade="40"/>
+                      <w:sz w:val="20"/>
                       <w:lang w:val="es-AR"/>
                     </w:rPr>
-                    <w:t>polizas</w:t>
-                  </w:r>
-                  <w:proofErr w:type="spellEnd"/>
-                  <w:r>
-                    <w:rPr>
-                      <w:color w:val="3B3838" w:themeColor="background2" w:themeShade="40"/>
+                    <w:t xml:space="preserve">- </w:t>
+                  </w:r>
+                  <w:r>
+                    <w:rPr>
+                      <w:color w:val="3B3838" w:themeColor="background2" w:themeShade="40"/>
+                      <w:sz w:val="20"/>
                       <w:lang w:val="es-AR"/>
                     </w:rPr>
-                    <w:t xml:space="preserve"> sistema de gestión bancario</w:t>
-                  </w:r>
-                  <w:r>
-                    <w:rPr>
-                      <w:color w:val="3B3838" w:themeColor="background2" w:themeShade="40"/>
+                    <w:t>Ventas telefónicas.</w:t>
+                  </w:r>
+                </w:p>
+                <w:p>
+                  <w:pPr>
+                    <w:tabs>
+                      <w:tab w:val="center" w:pos="4678"/>
+                    </w:tabs>
+                    <w:rPr>
+                      <w:color w:val="3B3838" w:themeColor="background2" w:themeShade="40"/>
+                      <w:sz w:val="20"/>
                       <w:lang w:val="es-AR"/>
                     </w:rPr>
-                    <w:t>.</w:t>
-                  </w:r>
-                </w:p>
-                <w:p>
-                  <w:pPr>
-                    <w:tabs>
-                      <w:tab w:val="center" w:pos="4678"/>
-                    </w:tabs>
-                    <w:rPr>
-                      <w:color w:val="3B3838" w:themeColor="background2" w:themeShade="40"/>
-                      <w:lang w:val="es-AR"/>
-                    </w:rPr>
-                  </w:pPr>
-                  <w:r>
-                    <w:rPr>
-                      <w:color w:val="3B3838" w:themeColor="background2" w:themeShade="40"/>
-                      <w:lang w:val="es-AR"/>
-                    </w:rPr>
-                    <w:t>-</w:t>
-                  </w:r>
-                  <w:r>
-                    <w:rPr>
-                      <w:color w:val="3B3838" w:themeColor="background2" w:themeShade="40"/>
-                      <w:lang w:val="es-AR"/>
-                    </w:rPr>
-                    <w:t>Campaña del Banco Patagonia</w:t>
-                  </w:r>
-                  <w:r>
-                    <w:rPr>
-                      <w:color w:val="3B3838" w:themeColor="background2" w:themeShade="40"/>
-                      <w:lang w:val="es-AR"/>
-                    </w:rPr>
-                    <w:t>.</w:t>
-                  </w:r>
-                </w:p>
-                <w:p>
-                  <w:pPr>
-                    <w:tabs>
-                      <w:tab w:val="center" w:pos="4678"/>
-                    </w:tabs>
-                    <w:rPr>
+                  </w:pPr>
+                </w:p>
+                <w:p>
+                  <w:pPr>
+                    <w:tabs>
+                      <w:tab w:val="center" w:pos="4678"/>
+                    </w:tabs>
+                    <w:rPr>
+                      <w:sz w:val="20"/>
                       <w:lang w:val="es-AR"/>
                     </w:rPr>
                   </w:pPr>
@@ -876,13 +990,13 @@
                     <mc:AlternateContent>
                       <mc:Choice Requires="wps">
                         <w:drawing>
-                          <wp:anchor distT="0" distB="0" distL="114300" distR="114300" simplePos="0" relativeHeight="251674624" behindDoc="0" locked="0" layoutInCell="1" allowOverlap="1" wp14:anchorId="2BEE37DC" wp14:editId="6CE1AC64">
+                          <wp:anchor distT="0" distB="0" distL="114300" distR="114300" simplePos="0" relativeHeight="251674624" behindDoc="0" locked="0" layoutInCell="1" allowOverlap="1" wp14:anchorId="547221E8" wp14:editId="398B9786">
                             <wp:simplePos x="0" y="0"/>
                             <wp:positionH relativeFrom="column">
-                              <wp:posOffset>65405</wp:posOffset>
+                              <wp:posOffset>68580</wp:posOffset>
                             </wp:positionH>
                             <wp:positionV relativeFrom="paragraph">
-                              <wp:posOffset>8255</wp:posOffset>
+                              <wp:posOffset>-23495</wp:posOffset>
                             </wp:positionV>
                             <wp:extent cx="142875" cy="142875"/>
                             <wp:effectExtent l="0" t="0" r="9525" b="9525"/>
@@ -939,9 +1053,9 @@
                           </wp:anchor>
                         </w:drawing>
                       </mc:Choice>
-                      <mc:Fallback xmlns:cx="http://schemas.microsoft.com/office/drawing/2014/chartex" xmlns:cx1="http://schemas.microsoft.com/office/drawing/2015/9/8/chartex" xmlns:w15="http://schemas.microsoft.com/office/word/2012/wordml" xmlns:w16se="http://schemas.microsoft.com/office/word/2015/wordml/symex">
+                      <mc:Fallback>
                         <w:pict>
-                          <v:oval w14:anchorId="4306D1FB" id="Oval 18" o:spid="_x0000_s1026" style="position:absolute;margin-left:5.15pt;margin-top:.65pt;width:11.25pt;height:11.25pt;z-index:251674624;visibility:visible;mso-wrap-style:square;mso-width-percent:0;mso-height-percent:0;mso-wrap-distance-left:9pt;mso-wrap-distance-top:0;mso-wrap-distance-right:9pt;mso-wrap-distance-bottom:0;mso-position-horizontal:absolute;mso-position-horizontal-relative:text;mso-position-vertical:absolute;mso-position-vertical-relative:text;mso-width-percent:0;mso-height-percent:0;mso-width-relative:margin;mso-height-relative:margin;v-text-anchor:middle" o:gfxdata="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" fillcolor="#5b9bd5 [3204]" stroked="f" strokeweight="1pt">
+                          <v:oval id="Oval 18" o:spid="_x0000_s1026" style="position:absolute;margin-left:5.4pt;margin-top:-1.85pt;width:11.25pt;height:11.25pt;z-index:251674624;visibility:visible;mso-wrap-style:square;mso-width-percent:0;mso-height-percent:0;mso-wrap-distance-left:9pt;mso-wrap-distance-top:0;mso-wrap-distance-right:9pt;mso-wrap-distance-bottom:0;mso-position-horizontal:absolute;mso-position-horizontal-relative:text;mso-position-vertical:absolute;mso-position-vertical-relative:text;mso-width-percent:0;mso-height-percent:0;mso-width-relative:margin;mso-height-relative:margin;v-text-anchor:middle" o:gfxdata="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" fillcolor="#5b9bd5 [3204]" stroked="f" strokeweight="1pt">
                             <v:stroke joinstyle="miter"/>
                           </v:oval>
                         </w:pict>
@@ -963,6 +1077,7 @@
                       <w:rFonts w:ascii="MyriadPro-Bold-Identity-H" w:hAnsi="MyriadPro-Bold-Identity-H" w:cs="MyriadPro-Bold-Identity-H"/>
                       <w:b/>
                       <w:bCs/>
+                      <w:sz w:val="20"/>
                     </w:rPr>
                   </w:pPr>
                   <w:r>
@@ -970,9 +1085,58 @@
                       <w:rFonts w:ascii="MyriadPro-Bold-Identity-H" w:hAnsi="MyriadPro-Bold-Identity-H" w:cs="MyriadPro-Bold-Identity-H"/>
                       <w:b/>
                       <w:bCs/>
+                      <w:sz w:val="20"/>
                     </w:rPr>
                     <w:t>SISTEMAS TOUCHE S.A</w:t>
                   </w:r>
+                </w:p>
+                <w:p>
+                  <w:pPr>
+                    <w:tabs>
+                      <w:tab w:val="center" w:pos="4678"/>
+                    </w:tabs>
+                    <w:rPr>
+                      <w:rFonts w:ascii="MyriadPro-Bold-Identity-H" w:hAnsi="MyriadPro-Bold-Identity-H" w:cs="MyriadPro-Bold-Identity-H"/>
+                      <w:b/>
+                      <w:bCs/>
+                      <w:i/>
+                      <w:sz w:val="20"/>
+                    </w:rPr>
+                  </w:pPr>
+                  <w:proofErr w:type="spellStart"/>
+                  <w:r>
+                    <w:rPr>
+                      <w:rFonts w:ascii="Arial" w:hAnsi="Arial" w:cs="Arial"/>
+                      <w:b/>
+                      <w:i/>
+                      <w:color w:val="808080" w:themeColor="background1" w:themeShade="80"/>
+                      <w:sz w:val="18"/>
+                    </w:rPr>
+                    <w:t>Ejecutiva</w:t>
+                  </w:r>
+                  <w:proofErr w:type="spellEnd"/>
+                  <w:r>
+                    <w:rPr>
+                      <w:rFonts w:ascii="Arial" w:hAnsi="Arial" w:cs="Arial"/>
+                      <w:b/>
+                      <w:i/>
+                      <w:color w:val="808080" w:themeColor="background1" w:themeShade="80"/>
+                      <w:sz w:val="18"/>
+                    </w:rPr>
+                    <w:t xml:space="preserve"> de </w:t>
+                  </w:r>
+                  <w:proofErr w:type="spellStart"/>
+                  <w:r>
+                    <w:rPr>
+                      <w:rFonts w:ascii="Arial" w:hAnsi="Arial" w:cs="Arial"/>
+                      <w:b/>
+                      <w:i/>
+                      <w:color w:val="808080" w:themeColor="background1" w:themeShade="80"/>
+                      <w:sz w:val="18"/>
+                    </w:rPr>
+                    <w:t>cuenta</w:t>
+                  </w:r>
+                  <w:proofErr w:type="spellEnd"/>
                 </w:p>
               </w:tc>
               <w:tc>
@@ -987,6 +1151,7 @@
                     <w:rPr>
                       <w:rFonts w:ascii="Times New Roman" w:hAnsi="Times New Roman" w:cs="Times New Roman"/>
                       <w:i/>
+                      <w:sz w:val="20"/>
                     </w:rPr>
                   </w:pPr>
                   <w:r>
@@ -994,6 +1159,7 @@
                       <w:rFonts w:ascii="Times New Roman" w:hAnsi="Times New Roman" w:cs="Times New Roman"/>
                       <w:i/>
                       <w:color w:val="767171" w:themeColor="background2" w:themeShade="80"/>
+                      <w:sz w:val="20"/>
                     </w:rPr>
                     <w:t>Apr-2019</w:t>
                   </w:r>
@@ -1002,6 +1168,7 @@
                       <w:rFonts w:ascii="Times New Roman" w:hAnsi="Times New Roman" w:cs="Times New Roman"/>
                       <w:i/>
                       <w:color w:val="767171" w:themeColor="background2" w:themeShade="80"/>
+                      <w:sz w:val="20"/>
                     </w:rPr>
                     <w:t xml:space="preserve">  /  </w:t>
                   </w:r>
@@ -1010,6 +1177,7 @@
                       <w:rFonts w:ascii="Times New Roman" w:hAnsi="Times New Roman" w:cs="Times New Roman"/>
                       <w:i/>
                       <w:color w:val="767171" w:themeColor="background2" w:themeShade="80"/>
+                      <w:sz w:val="20"/>
                     </w:rPr>
                     <w:t>-2019</w:t>
                   </w:r>
@@ -1054,12 +1222,14 @@
                     </w:tabs>
                     <w:rPr>
                       <w:color w:val="3B3838" w:themeColor="background2" w:themeShade="40"/>
+                      <w:sz w:val="20"/>
                       <w:lang w:val="es-AR"/>
                     </w:rPr>
                   </w:pPr>
                   <w:r>
                     <w:rPr>
                       <w:color w:val="3B3838" w:themeColor="background2" w:themeShade="40"/>
+                      <w:sz w:val="20"/>
                       <w:lang w:val="es-AR"/>
                     </w:rPr>
                     <w:t>-</w:t>
@@ -1067,632 +1237,91 @@
                   <w:r>
                     <w:rPr>
                       <w:color w:val="3B3838" w:themeColor="background2" w:themeShade="40"/>
+                      <w:sz w:val="20"/>
                       <w:lang w:val="es-AR"/>
                     </w:rPr>
-                    <w:t xml:space="preserve"> Software de gestión de CRM – Llamadas salientes- Departamento de Ventas.</w:t>
-                  </w:r>
-                </w:p>
-                <w:p>
-                  <w:pPr>
-                    <w:tabs>
-                      <w:tab w:val="center" w:pos="4678"/>
-                    </w:tabs>
-                    <w:rPr>
-                      <w:color w:val="3B3838" w:themeColor="background2" w:themeShade="40"/>
+                    <w:t xml:space="preserve"> </w:t>
+                  </w:r>
+                  <w:r>
+                    <w:rPr>
+                      <w:color w:val="3B3838" w:themeColor="background2" w:themeShade="40"/>
+                      <w:sz w:val="20"/>
                       <w:lang w:val="es-AR"/>
                     </w:rPr>
-                  </w:pPr>
-                  <w:r>
-                    <w:rPr>
-                      <w:color w:val="3B3838" w:themeColor="background2" w:themeShade="40"/>
+                    <w:t>Manejo de aplicación de escritorio propio de la empresa,  que consistía en el almacenamiento y administración de las cuentas de los socios.</w:t>
+                  </w:r>
+                </w:p>
+                <w:p>
+                  <w:pPr>
+                    <w:tabs>
+                      <w:tab w:val="center" w:pos="4678"/>
+                    </w:tabs>
+                    <w:rPr>
+                      <w:color w:val="3B3838" w:themeColor="background2" w:themeShade="40"/>
+                      <w:sz w:val="20"/>
                       <w:lang w:val="es-AR"/>
                     </w:rPr>
+                  </w:pPr>
+                  <w:r>
+                    <w:rPr>
+                      <w:color w:val="3B3838" w:themeColor="background2" w:themeShade="40"/>
+                      <w:sz w:val="20"/>
+                      <w:lang w:val="es-AR"/>
+                    </w:rPr>
+                    <w:t xml:space="preserve">- Seguimiento y resolución de incidencias relacionadas con las cuentas de los socios. </w:t>
+                  </w:r>
+                </w:p>
+                <w:p>
+                  <w:pPr>
+                    <w:tabs>
+                      <w:tab w:val="center" w:pos="4678"/>
+                    </w:tabs>
+                    <w:rPr>
+                      <w:color w:val="3B3838" w:themeColor="background2" w:themeShade="40"/>
+                      <w:sz w:val="20"/>
+                      <w:lang w:val="es-AR"/>
+                    </w:rPr>
+                  </w:pPr>
+                  <w:r>
+                    <w:rPr>
+                      <w:color w:val="3B3838" w:themeColor="background2" w:themeShade="40"/>
+                      <w:sz w:val="20"/>
+                      <w:lang w:val="es-AR"/>
+                    </w:rPr>
                     <w:t>-</w:t>
                   </w:r>
                   <w:r>
                     <w:rPr>
                       <w:color w:val="3B3838" w:themeColor="background2" w:themeShade="40"/>
+                      <w:sz w:val="20"/>
                       <w:lang w:val="es-AR"/>
                     </w:rPr>
-                    <w:t>Manejo de sistemas de reservas, registro y seguimiento de mora temprana y tardía, pagos</w:t>
-                  </w:r>
-                  <w:r>
-                    <w:rPr>
-                      <w:color w:val="3B3838" w:themeColor="background2" w:themeShade="40"/>
+                    <w:t xml:space="preserve"> </w:t>
+                  </w:r>
+                  <w:r>
+                    <w:rPr>
+                      <w:color w:val="3B3838" w:themeColor="background2" w:themeShade="40"/>
+                      <w:sz w:val="20"/>
                       <w:lang w:val="es-AR"/>
                     </w:rPr>
-                    <w:t>.</w:t>
-                  </w:r>
-                </w:p>
-                <w:p>
-                  <w:pPr>
-                    <w:tabs>
-                      <w:tab w:val="center" w:pos="4678"/>
-                    </w:tabs>
-                    <w:rPr>
-                      <w:color w:val="3B3838" w:themeColor="background2" w:themeShade="40"/>
+                    <w:t xml:space="preserve">Manejo de reservas, registro y seguimiento de mora temprana y tardía, </w:t>
+                  </w:r>
+                  <w:r>
+                    <w:rPr>
+                      <w:color w:val="3B3838" w:themeColor="background2" w:themeShade="40"/>
+                      <w:sz w:val="20"/>
                       <w:lang w:val="es-AR"/>
                     </w:rPr>
-                  </w:pPr>
-                  <w:r>
-                    <w:rPr>
-                      <w:color w:val="3B3838" w:themeColor="background2" w:themeShade="40"/>
-                      <w:lang w:val="es-AR"/>
-                    </w:rPr>
-                    <w:t>-</w:t>
-                  </w:r>
-                  <w:r>
-                    <w:rPr>
-                      <w:color w:val="3B3838" w:themeColor="background2" w:themeShade="40"/>
-                      <w:lang w:val="es-AR"/>
-                    </w:rPr>
-                    <w:t xml:space="preserve">Complejo Turístico – </w:t>
-                  </w:r>
-                  <w:proofErr w:type="spellStart"/>
-                  <w:r>
-                    <w:rPr>
-                      <w:color w:val="3B3838" w:themeColor="background2" w:themeShade="40"/>
-                      <w:lang w:val="es-AR"/>
-                    </w:rPr>
-                    <w:t>Aparts</w:t>
-                  </w:r>
-                  <w:proofErr w:type="spellEnd"/>
-                  <w:r>
-                    <w:rPr>
-                      <w:color w:val="3B3838" w:themeColor="background2" w:themeShade="40"/>
-                      <w:lang w:val="es-AR"/>
-                    </w:rPr>
-                    <w:t xml:space="preserve"> Hotel -</w:t>
-                  </w:r>
-                  <w:r>
-                    <w:rPr>
-                      <w:color w:val="3B3838" w:themeColor="background2" w:themeShade="40"/>
-                      <w:lang w:val="es-AR"/>
-                    </w:rPr>
-                    <w:t>.</w:t>
-                  </w:r>
-                </w:p>
-                <w:p>
-                  <w:pPr>
-                    <w:tabs>
-                      <w:tab w:val="center" w:pos="4678"/>
-                    </w:tabs>
-                    <w:rPr>
-                      <w:lang w:val="es-AR"/>
-                    </w:rPr>
-                  </w:pPr>
-                </w:p>
-              </w:tc>
-            </w:tr>
-            <w:tr>
-              <w:tblPrEx>
-                <w:tblCellMar>
-                  <w:top w:w="0" w:type="dxa"/>
-                  <w:left w:w="108" w:type="dxa"/>
-                  <w:bottom w:w="0" w:type="dxa"/>
-                  <w:right w:w="108" w:type="dxa"/>
-                </w:tblCellMar>
-              </w:tblPrEx>
-              <w:trPr>
-                <w:gridAfter w:val="1"/>
-                <w:wAfter w:w="10" w:type="dxa"/>
-                <w:trHeight w:val="524"/>
-              </w:trPr>
-              <w:tc>
-                <w:tcPr>
-                  <w:tcW w:w="645" w:type="dxa"/>
-                  <w:vAlign w:val="center"/>
-                </w:tcPr>
-                <w:p>
-                  <w:pPr>
-                    <w:tabs>
-                      <w:tab w:val="center" w:pos="4678"/>
-                    </w:tabs>
-                    <w:rPr>
-                      <w:lang w:val="es-AR"/>
-                    </w:rPr>
-                  </w:pPr>
-                  <w:r>
-                    <w:rPr>
-                      <w:noProof/>
-                      <w:lang w:val="es-AR" w:eastAsia="es-AR"/>
-                    </w:rPr>
-                    <mc:AlternateContent>
-                      <mc:Choice Requires="wps">
-                        <w:drawing>
-                          <wp:anchor distT="0" distB="0" distL="114300" distR="114300" simplePos="0" relativeHeight="251676672" behindDoc="0" locked="0" layoutInCell="1" allowOverlap="1" wp14:anchorId="289F5E62" wp14:editId="04F49837">
-                            <wp:simplePos x="0" y="0"/>
-                            <wp:positionH relativeFrom="column">
-                              <wp:posOffset>62230</wp:posOffset>
-                            </wp:positionH>
-                            <wp:positionV relativeFrom="paragraph">
-                              <wp:posOffset>-29210</wp:posOffset>
-                            </wp:positionV>
-                            <wp:extent cx="142875" cy="142875"/>
-                            <wp:effectExtent l="0" t="0" r="9525" b="9525"/>
-                            <wp:wrapNone/>
-                            <wp:docPr id="19" name="Oval 19"/>
-                            <wp:cNvGraphicFramePr/>
-                            <a:graphic xmlns:a="http://schemas.openxmlformats.org/drawingml/2006/main">
-                              <a:graphicData uri="http://schemas.microsoft.com/office/word/2010/wordprocessingShape">
-                                <wps:wsp>
-                                  <wps:cNvSpPr/>
-                                  <wps:spPr>
-                                    <a:xfrm>
-                                      <a:off x="0" y="0"/>
-                                      <a:ext cx="142875" cy="142875"/>
-                                    </a:xfrm>
-                                    <a:prstGeom prst="ellipse">
-                                      <a:avLst/>
-                                    </a:prstGeom>
-                                    <a:ln>
-                                      <a:noFill/>
-                                    </a:ln>
-                                  </wps:spPr>
-                                  <wps:style>
-                                    <a:lnRef idx="2">
-                                      <a:schemeClr val="accent1">
-                                        <a:shade val="50000"/>
-                                      </a:schemeClr>
-                                    </a:lnRef>
-                                    <a:fillRef idx="1">
-                                      <a:schemeClr val="accent1"/>
-                                    </a:fillRef>
-                                    <a:effectRef idx="0">
-                                      <a:schemeClr val="accent1"/>
-                                    </a:effectRef>
-                                    <a:fontRef idx="minor">
-                                      <a:schemeClr val="lt1"/>
-                                    </a:fontRef>
-                                  </wps:style>
-                                  <wps:bodyPr rot="0" spcFirstLastPara="0" vertOverflow="overflow" horzOverflow="overflow" vert="horz" wrap="square" lIns="91440" tIns="45720" rIns="91440" bIns="45720" numCol="1" spcCol="0" rtlCol="0" fromWordArt="0" anchor="ctr" anchorCtr="0" forceAA="0" compatLnSpc="1">
-                                    <a:prstTxWarp prst="textNoShape">
-                                      <a:avLst/>
-                                    </a:prstTxWarp>
-                                    <a:noAutofit/>
-                                  </wps:bodyPr>
-                                </wps:wsp>
-                              </a:graphicData>
-                            </a:graphic>
-                            <wp14:sizeRelH relativeFrom="margin">
-                              <wp14:pctWidth>0</wp14:pctWidth>
-                            </wp14:sizeRelH>
-                            <wp14:sizeRelV relativeFrom="margin">
-                              <wp14:pctHeight>0</wp14:pctHeight>
-                            </wp14:sizeRelV>
-                          </wp:anchor>
-                        </w:drawing>
-                      </mc:Choice>
-                      <mc:Fallback xmlns:cx="http://schemas.microsoft.com/office/drawing/2014/chartex" xmlns:cx1="http://schemas.microsoft.com/office/drawing/2015/9/8/chartex" xmlns:w15="http://schemas.microsoft.com/office/word/2012/wordml" xmlns:w16se="http://schemas.microsoft.com/office/word/2015/wordml/symex">
-                        <w:pict>
-                          <v:oval w14:anchorId="54FBD717" id="Oval 19" o:spid="_x0000_s1026" style="position:absolute;margin-left:4.9pt;margin-top:-2.3pt;width:11.25pt;height:11.25pt;z-index:251676672;visibility:visible;mso-wrap-style:square;mso-width-percent:0;mso-height-percent:0;mso-wrap-distance-left:9pt;mso-wrap-distance-top:0;mso-wrap-distance-right:9pt;mso-wrap-distance-bottom:0;mso-position-horizontal:absolute;mso-position-horizontal-relative:text;mso-position-vertical:absolute;mso-position-vertical-relative:text;mso-width-percent:0;mso-height-percent:0;mso-width-relative:margin;mso-height-relative:margin;v-text-anchor:middle" o:gfxdata="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" fillcolor="#5b9bd5 [3204]" stroked="f" strokeweight="1pt">
-                            <v:stroke joinstyle="miter"/>
-                          </v:oval>
-                        </w:pict>
-                      </mc:Fallback>
-                    </mc:AlternateContent>
-                  </w:r>
-                </w:p>
-              </w:tc>
-              <w:tc>
-                <w:tcPr>
-                  <w:tcW w:w="3544" w:type="dxa"/>
-                </w:tcPr>
-                <w:p>
-                  <w:pPr>
-                    <w:tabs>
-                      <w:tab w:val="center" w:pos="4678"/>
-                    </w:tabs>
-                    <w:rPr>
-                      <w:rFonts w:ascii="MyriadPro-Bold-Identity-H" w:hAnsi="MyriadPro-Bold-Identity-H" w:cs="MyriadPro-Bold-Identity-H"/>
-                      <w:b/>
-                      <w:bCs/>
-                    </w:rPr>
-                  </w:pPr>
-                  <w:r>
-                    <w:rPr>
-                      <w:rFonts w:ascii="MyriadPro-Bold-Identity-H" w:hAnsi="MyriadPro-Bold-Identity-H" w:cs="MyriadPro-Bold-Identity-H"/>
-                      <w:b/>
-                      <w:bCs/>
-                    </w:rPr>
-                    <w:t>ATENTO ARGENTINA S.A</w:t>
-                  </w:r>
-                </w:p>
-              </w:tc>
-              <w:tc>
-                <w:tcPr>
-                  <w:tcW w:w="2268" w:type="dxa"/>
-                </w:tcPr>
-                <w:p>
-                  <w:pPr>
-                    <w:tabs>
-                      <w:tab w:val="center" w:pos="4678"/>
-                    </w:tabs>
-                    <w:rPr>
-                      <w:rFonts w:ascii="Times New Roman" w:hAnsi="Times New Roman" w:cs="Times New Roman"/>
-                      <w:i/>
-                      <w:color w:val="767171" w:themeColor="background2" w:themeShade="80"/>
-                    </w:rPr>
-                  </w:pPr>
-                  <w:r>
-                    <w:rPr>
-                      <w:rFonts w:ascii="Times New Roman" w:hAnsi="Times New Roman" w:cs="Times New Roman"/>
-                      <w:i/>
-                      <w:color w:val="767171" w:themeColor="background2" w:themeShade="80"/>
-                    </w:rPr>
-                    <w:t>Jul-2018</w:t>
-                  </w:r>
-                  <w:r>
-                    <w:rPr>
-                      <w:rFonts w:ascii="Times New Roman" w:hAnsi="Times New Roman" w:cs="Times New Roman"/>
-                      <w:i/>
-                      <w:color w:val="767171" w:themeColor="background2" w:themeShade="80"/>
-                    </w:rPr>
-                    <w:t xml:space="preserve">  /  </w:t>
-                  </w:r>
-                  <w:r>
-                    <w:rPr>
-                      <w:rFonts w:ascii="Times New Roman" w:hAnsi="Times New Roman" w:cs="Times New Roman"/>
-                      <w:i/>
-                      <w:color w:val="767171" w:themeColor="background2" w:themeShade="80"/>
-                    </w:rPr>
-                    <w:t>Mar-2019</w:t>
-                  </w:r>
-                </w:p>
-              </w:tc>
-            </w:tr>
-            <w:tr>
-              <w:tblPrEx>
-                <w:tblCellMar>
-                  <w:top w:w="0" w:type="dxa"/>
-                  <w:left w:w="108" w:type="dxa"/>
-                  <w:bottom w:w="0" w:type="dxa"/>
-                  <w:right w:w="108" w:type="dxa"/>
-                </w:tblCellMar>
-              </w:tblPrEx>
-              <w:trPr>
-                <w:gridAfter w:val="1"/>
-                <w:wAfter w:w="10" w:type="dxa"/>
-                <w:trHeight w:val="273"/>
-              </w:trPr>
-              <w:tc>
-                <w:tcPr>
-                  <w:tcW w:w="645" w:type="dxa"/>
-                </w:tcPr>
-                <w:p>
-                  <w:pPr>
-                    <w:tabs>
-                      <w:tab w:val="center" w:pos="4678"/>
-                    </w:tabs>
-                  </w:pPr>
-                </w:p>
-              </w:tc>
-              <w:tc>
-                <w:tcPr>
-                  <w:tcW w:w="5812" w:type="dxa"/>
-                  <w:gridSpan w:val="2"/>
-                </w:tcPr>
-                <w:p>
-                  <w:pPr>
-                    <w:tabs>
-                      <w:tab w:val="center" w:pos="4678"/>
-                    </w:tabs>
-                    <w:rPr>
-                      <w:color w:val="3B3838" w:themeColor="background2" w:themeShade="40"/>
-                      <w:lang w:val="es-AR"/>
-                    </w:rPr>
-                  </w:pPr>
-                  <w:r>
-                    <w:rPr>
-                      <w:color w:val="3B3838" w:themeColor="background2" w:themeShade="40"/>
-                      <w:lang w:val="es-AR"/>
-                    </w:rPr>
-                    <w:t>-</w:t>
-                  </w:r>
-                  <w:r>
-                    <w:rPr>
-                      <w:color w:val="3B3838" w:themeColor="background2" w:themeShade="40"/>
-                      <w:lang w:val="es-AR"/>
-                    </w:rPr>
-                    <w:t xml:space="preserve"> Software de gestión de CRM – Rastreo de </w:t>
-                  </w:r>
-                  <w:r>
-                    <w:rPr>
-                      <w:color w:val="3B3838" w:themeColor="background2" w:themeShade="40"/>
-                      <w:lang w:val="es-AR"/>
-                    </w:rPr>
-                    <w:t>Interacciones</w:t>
-                  </w:r>
-                  <w:r>
-                    <w:rPr>
-                      <w:color w:val="3B3838" w:themeColor="background2" w:themeShade="40"/>
-                      <w:lang w:val="es-AR"/>
-                    </w:rPr>
-                    <w:t xml:space="preserve"> Banco Cliente.</w:t>
-                  </w:r>
-                </w:p>
-                <w:p>
-                  <w:pPr>
-                    <w:tabs>
-                      <w:tab w:val="center" w:pos="4678"/>
-                    </w:tabs>
-                    <w:rPr>
-                      <w:color w:val="3B3838" w:themeColor="background2" w:themeShade="40"/>
-                      <w:lang w:val="es-AR"/>
-                    </w:rPr>
-                  </w:pPr>
-                  <w:r>
-                    <w:rPr>
-                      <w:color w:val="3B3838" w:themeColor="background2" w:themeShade="40"/>
-                      <w:lang w:val="es-AR"/>
-                    </w:rPr>
-                    <w:t>- Campaña Santander Río</w:t>
-                  </w:r>
-                </w:p>
-                <w:p>
-                  <w:pPr>
-                    <w:tabs>
-                      <w:tab w:val="center" w:pos="4678"/>
-                    </w:tabs>
-                    <w:rPr>
-                      <w:lang w:val="es-AR"/>
-                    </w:rPr>
-                  </w:pPr>
-                </w:p>
-              </w:tc>
-            </w:tr>
-            <w:tr>
-              <w:tblPrEx>
-                <w:tblCellMar>
-                  <w:top w:w="0" w:type="dxa"/>
-                  <w:left w:w="108" w:type="dxa"/>
-                  <w:bottom w:w="0" w:type="dxa"/>
-                  <w:right w:w="108" w:type="dxa"/>
-                </w:tblCellMar>
-              </w:tblPrEx>
-              <w:trPr>
-                <w:gridAfter w:val="1"/>
-                <w:wAfter w:w="10" w:type="dxa"/>
-                <w:trHeight w:val="462"/>
-              </w:trPr>
-              <w:tc>
-                <w:tcPr>
-                  <w:tcW w:w="645" w:type="dxa"/>
-                  <w:vAlign w:val="center"/>
-                </w:tcPr>
-                <w:p>
-                  <w:pPr>
-                    <w:tabs>
-                      <w:tab w:val="center" w:pos="4678"/>
-                    </w:tabs>
-                    <w:rPr>
-                      <w:lang w:val="es-AR"/>
-                    </w:rPr>
-                  </w:pPr>
-                  <w:r>
-                    <w:rPr>
-                      <w:noProof/>
-                      <w:lang w:val="es-AR" w:eastAsia="es-AR"/>
-                    </w:rPr>
-                    <mc:AlternateContent>
-                      <mc:Choice Requires="wps">
-                        <w:drawing>
-                          <wp:anchor distT="0" distB="0" distL="114300" distR="114300" simplePos="0" relativeHeight="251678720" behindDoc="0" locked="0" layoutInCell="1" allowOverlap="1" wp14:anchorId="36803BD1" wp14:editId="70837F7D">
-                            <wp:simplePos x="0" y="0"/>
-                            <wp:positionH relativeFrom="column">
-                              <wp:posOffset>63500</wp:posOffset>
-                            </wp:positionH>
-                            <wp:positionV relativeFrom="paragraph">
-                              <wp:posOffset>-20320</wp:posOffset>
-                            </wp:positionV>
-                            <wp:extent cx="142875" cy="142875"/>
-                            <wp:effectExtent l="0" t="0" r="9525" b="9525"/>
-                            <wp:wrapNone/>
-                            <wp:docPr id="20" name="Oval 20"/>
-                            <wp:cNvGraphicFramePr/>
-                            <a:graphic xmlns:a="http://schemas.openxmlformats.org/drawingml/2006/main">
-                              <a:graphicData uri="http://schemas.microsoft.com/office/word/2010/wordprocessingShape">
-                                <wps:wsp>
-                                  <wps:cNvSpPr/>
-                                  <wps:spPr>
-                                    <a:xfrm>
-                                      <a:off x="0" y="0"/>
-                                      <a:ext cx="142875" cy="142875"/>
-                                    </a:xfrm>
-                                    <a:prstGeom prst="ellipse">
-                                      <a:avLst/>
-                                    </a:prstGeom>
-                                    <a:ln>
-                                      <a:noFill/>
-                                    </a:ln>
-                                  </wps:spPr>
-                                  <wps:style>
-                                    <a:lnRef idx="2">
-                                      <a:schemeClr val="accent1">
-                                        <a:shade val="50000"/>
-                                      </a:schemeClr>
-                                    </a:lnRef>
-                                    <a:fillRef idx="1">
-                                      <a:schemeClr val="accent1"/>
-                                    </a:fillRef>
-                                    <a:effectRef idx="0">
-                                      <a:schemeClr val="accent1"/>
-                                    </a:effectRef>
-                                    <a:fontRef idx="minor">
-                                      <a:schemeClr val="lt1"/>
-                                    </a:fontRef>
-                                  </wps:style>
-                                  <wps:bodyPr rot="0" spcFirstLastPara="0" vertOverflow="overflow" horzOverflow="overflow" vert="horz" wrap="square" lIns="91440" tIns="45720" rIns="91440" bIns="45720" numCol="1" spcCol="0" rtlCol="0" fromWordArt="0" anchor="ctr" anchorCtr="0" forceAA="0" compatLnSpc="1">
-                                    <a:prstTxWarp prst="textNoShape">
-                                      <a:avLst/>
-                                    </a:prstTxWarp>
-                                    <a:noAutofit/>
-                                  </wps:bodyPr>
-                                </wps:wsp>
-                              </a:graphicData>
-                            </a:graphic>
-                            <wp14:sizeRelH relativeFrom="margin">
-                              <wp14:pctWidth>0</wp14:pctWidth>
-                            </wp14:sizeRelH>
-                            <wp14:sizeRelV relativeFrom="margin">
-                              <wp14:pctHeight>0</wp14:pctHeight>
-                            </wp14:sizeRelV>
-                          </wp:anchor>
-                        </w:drawing>
-                      </mc:Choice>
-                      <mc:Fallback xmlns:cx="http://schemas.microsoft.com/office/drawing/2014/chartex" xmlns:cx1="http://schemas.microsoft.com/office/drawing/2015/9/8/chartex" xmlns:w15="http://schemas.microsoft.com/office/word/2012/wordml" xmlns:w16se="http://schemas.microsoft.com/office/word/2015/wordml/symex">
-                        <w:pict>
-                          <v:oval w14:anchorId="24824D00" id="Oval 20" o:spid="_x0000_s1026" style="position:absolute;margin-left:5pt;margin-top:-1.6pt;width:11.25pt;height:11.25pt;z-index:251678720;visibility:visible;mso-wrap-style:square;mso-width-percent:0;mso-height-percent:0;mso-wrap-distance-left:9pt;mso-wrap-distance-top:0;mso-wrap-distance-right:9pt;mso-wrap-distance-bottom:0;mso-position-horizontal:absolute;mso-position-horizontal-relative:text;mso-position-vertical:absolute;mso-position-vertical-relative:text;mso-width-percent:0;mso-height-percent:0;mso-width-relative:margin;mso-height-relative:margin;v-text-anchor:middle" o:gfxdata="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" fillcolor="#5b9bd5 [3204]" stroked="f" strokeweight="1pt">
-                            <v:stroke joinstyle="miter"/>
-                          </v:oval>
-                        </w:pict>
-                      </mc:Fallback>
-                    </mc:AlternateContent>
-                  </w:r>
-                </w:p>
-              </w:tc>
-              <w:tc>
-                <w:tcPr>
-                  <w:tcW w:w="3544" w:type="dxa"/>
-                </w:tcPr>
-                <w:p>
-                  <w:pPr>
-                    <w:tabs>
-                      <w:tab w:val="center" w:pos="4678"/>
-                    </w:tabs>
-                    <w:rPr>
-                      <w:rFonts w:ascii="MyriadPro-Bold-Identity-H" w:hAnsi="MyriadPro-Bold-Identity-H" w:cs="MyriadPro-Bold-Identity-H"/>
-                      <w:b/>
-                      <w:bCs/>
-                    </w:rPr>
-                  </w:pPr>
-                  <w:r>
-                    <w:rPr>
-                      <w:rFonts w:ascii="MyriadPro-Bold-Identity-H" w:hAnsi="MyriadPro-Bold-Identity-H" w:cs="MyriadPro-Bold-Identity-H"/>
-                      <w:b/>
-                      <w:bCs/>
-                    </w:rPr>
-                    <w:t>LA VICTORIA 3021 R.L</w:t>
-                  </w:r>
-                </w:p>
-                <w:p>
-                  <w:pPr>
-                    <w:tabs>
-                      <w:tab w:val="center" w:pos="4678"/>
-                    </w:tabs>
-                    <w:rPr>
-                      <w:rFonts w:ascii="Arial" w:hAnsi="Arial" w:cs="Arial"/>
-                      <w:i/>
-                    </w:rPr>
-                  </w:pPr>
-                </w:p>
-              </w:tc>
-              <w:tc>
-                <w:tcPr>
-                  <w:tcW w:w="2268" w:type="dxa"/>
-                </w:tcPr>
-                <w:p>
-                  <w:pPr>
-                    <w:tabs>
-                      <w:tab w:val="center" w:pos="4678"/>
-                    </w:tabs>
-                    <w:rPr>
-                      <w:rFonts w:ascii="Times New Roman" w:hAnsi="Times New Roman" w:cs="Times New Roman"/>
-                      <w:i/>
-                    </w:rPr>
-                  </w:pPr>
-                  <w:r>
-                    <w:rPr>
-                      <w:rFonts w:ascii="Times New Roman" w:hAnsi="Times New Roman" w:cs="Times New Roman"/>
-                      <w:i/>
-                      <w:color w:val="767171" w:themeColor="background2" w:themeShade="80"/>
-                    </w:rPr>
-                    <w:t>Oct-2013</w:t>
-                  </w:r>
-                  <w:r>
-                    <w:rPr>
-                      <w:rFonts w:ascii="Times New Roman" w:hAnsi="Times New Roman" w:cs="Times New Roman"/>
-                      <w:i/>
-                      <w:color w:val="767171" w:themeColor="background2" w:themeShade="80"/>
-                    </w:rPr>
-                    <w:t xml:space="preserve">  /  </w:t>
-                  </w:r>
-                  <w:r>
-                    <w:rPr>
-                      <w:rFonts w:ascii="Times New Roman" w:hAnsi="Times New Roman" w:cs="Times New Roman"/>
-                      <w:i/>
-                      <w:color w:val="767171" w:themeColor="background2" w:themeShade="80"/>
-                    </w:rPr>
-                    <w:t>Feb-2018</w:t>
-                  </w:r>
-                </w:p>
-              </w:tc>
-            </w:tr>
-            <w:tr>
-              <w:tblPrEx>
-                <w:tblCellMar>
-                  <w:top w:w="0" w:type="dxa"/>
-                  <w:left w:w="108" w:type="dxa"/>
-                  <w:bottom w:w="0" w:type="dxa"/>
-                  <w:right w:w="108" w:type="dxa"/>
-                </w:tblCellMar>
-              </w:tblPrEx>
-              <w:trPr>
-                <w:gridAfter w:val="1"/>
-                <w:wAfter w:w="10" w:type="dxa"/>
-                <w:trHeight w:val="273"/>
-              </w:trPr>
-              <w:tc>
-                <w:tcPr>
-                  <w:tcW w:w="645" w:type="dxa"/>
-                </w:tcPr>
-                <w:p>
-                  <w:pPr>
-                    <w:tabs>
-                      <w:tab w:val="center" w:pos="4678"/>
-                    </w:tabs>
-                  </w:pPr>
-                </w:p>
-              </w:tc>
-              <w:tc>
-                <w:tcPr>
-                  <w:tcW w:w="5812" w:type="dxa"/>
-                  <w:gridSpan w:val="2"/>
-                </w:tcPr>
-                <w:p>
-                  <w:pPr>
-                    <w:tabs>
-                      <w:tab w:val="center" w:pos="4678"/>
-                    </w:tabs>
-                    <w:rPr>
-                      <w:lang w:val="es-AR"/>
-                    </w:rPr>
-                  </w:pPr>
-                  <w:r>
-                    <w:rPr>
-                      <w:lang w:val="es-AR"/>
-                    </w:rPr>
-                    <w:t xml:space="preserve"> </w:t>
-                  </w:r>
-                  <w:r>
-                    <w:rPr>
-                      <w:lang w:val="es-AR"/>
-                    </w:rPr>
-                    <w:t xml:space="preserve">Diseño </w:t>
-                  </w:r>
-                  <w:r>
-                    <w:rPr>
-                      <w:lang w:val="es-AR"/>
-                    </w:rPr>
-                    <w:t xml:space="preserve">de ilustraciones, avisos, artículos y publicidad en general para pymes y particulares.  </w:t>
-                  </w:r>
-                </w:p>
-                <w:p>
-                  <w:pPr>
-                    <w:tabs>
-                      <w:tab w:val="center" w:pos="4678"/>
-                    </w:tabs>
-                    <w:rPr>
+                    <w:t>cobranzas.</w:t>
+                  </w:r>
+                </w:p>
+                <w:p>
+                  <w:pPr>
+                    <w:tabs>
+                      <w:tab w:val="center" w:pos="4678"/>
+                    </w:tabs>
+                    <w:rPr>
+                      <w:sz w:val="20"/>
                       <w:lang w:val="es-AR"/>
                     </w:rPr>
                   </w:pPr>
@@ -1726,7 +1355,8 @@
             <w:tblGrid>
               <w:gridCol w:w="513"/>
               <w:gridCol w:w="2972"/>
-              <w:gridCol w:w="2972"/>
+              <w:gridCol w:w="1760"/>
+              <w:gridCol w:w="1212"/>
             </w:tblGrid>
             <w:tr>
               <w:tc>
@@ -1753,7 +1383,7 @@
                       <w:lang w:val="es-AR" w:eastAsia="es-AR"/>
                     </w:rPr>
                     <w:drawing>
-                      <wp:inline distT="0" distB="0" distL="0" distR="0" wp14:anchorId="7FBED1F2" wp14:editId="56893490">
+                      <wp:inline distT="0" distB="0" distL="0" distR="0" wp14:anchorId="13E3EFBD" wp14:editId="2A70D17F">
                         <wp:extent cx="285750" cy="285750"/>
                         <wp:effectExtent l="0" t="0" r="0" b="0"/>
                         <wp:docPr id="5" name="Picture 5" descr="C:\Users\jesus_castillo\Downloads\mortarboard.png"/>
@@ -1770,7 +1400,7 @@
                                 </pic:cNvPicPr>
                               </pic:nvPicPr>
                               <pic:blipFill>
-                                <a:blip r:embed="rId11">
+                                <a:blip r:embed="rId12">
                                   <a:extLst>
                                     <a:ext uri="{28A0092B-C50C-407E-A947-70E740481C1C}">
                                       <a14:useLocalDpi xmlns:a14="http://schemas.microsoft.com/office/drawing/2010/main" val="0"/>
@@ -1806,7 +1436,7 @@
               <w:tc>
                 <w:tcPr>
                   <w:tcW w:w="5944" w:type="dxa"/>
-                  <w:gridSpan w:val="2"/>
+                  <w:gridSpan w:val="3"/>
                   <w:vAlign w:val="center"/>
                 </w:tcPr>
                 <w:p>
@@ -1830,7 +1460,7 @@
                     <mc:AlternateContent>
                       <mc:Choice Requires="wps">
                         <w:drawing>
-                          <wp:anchor distT="0" distB="0" distL="114300" distR="114300" simplePos="0" relativeHeight="251712512" behindDoc="0" locked="0" layoutInCell="1" allowOverlap="1" wp14:anchorId="68B257B2" wp14:editId="1CDB2A46">
+                          <wp:anchor distT="0" distB="0" distL="114300" distR="114300" simplePos="0" relativeHeight="251712512" behindDoc="0" locked="0" layoutInCell="1" allowOverlap="1" wp14:anchorId="4521B294" wp14:editId="38CCAF82">
                             <wp:simplePos x="0" y="0"/>
                             <wp:positionH relativeFrom="column">
                               <wp:posOffset>1105535</wp:posOffset>
@@ -1916,6 +1546,12 @@
                     <w:tabs>
                       <w:tab w:val="center" w:pos="4678"/>
                     </w:tabs>
+                    <w:rPr>
+                      <w:rFonts w:ascii="Times New Roman" w:hAnsi="Times New Roman" w:cs="Times New Roman"/>
+                      <w:noProof/>
+                      <w:sz w:val="40"/>
+                      <w:lang w:val="es-AR" w:eastAsia="es-AR"/>
+                    </w:rPr>
                   </w:pPr>
                   <w:r>
                     <w:rPr>
@@ -1925,7 +1561,321 @@
                     <mc:AlternateContent>
                       <mc:Choice Requires="wps">
                         <w:drawing>
-                          <wp:anchor distT="0" distB="0" distL="114300" distR="114300" simplePos="0" relativeHeight="251713536" behindDoc="0" locked="0" layoutInCell="1" allowOverlap="1" wp14:anchorId="1EF17468" wp14:editId="300B7D5E">
+                          <wp:anchor distT="0" distB="0" distL="114300" distR="114300" simplePos="0" relativeHeight="251729920" behindDoc="0" locked="0" layoutInCell="1" allowOverlap="1" wp14:anchorId="4EAA21F0" wp14:editId="6FE4D870">
+                            <wp:simplePos x="0" y="0"/>
+                            <wp:positionH relativeFrom="column">
+                              <wp:posOffset>52705</wp:posOffset>
+                            </wp:positionH>
+                            <wp:positionV relativeFrom="paragraph">
+                              <wp:posOffset>-273050</wp:posOffset>
+                            </wp:positionV>
+                            <wp:extent cx="142875" cy="142875"/>
+                            <wp:effectExtent l="0" t="0" r="9525" b="9525"/>
+                            <wp:wrapNone/>
+                            <wp:docPr id="16" name="Oval 21"/>
+                            <wp:cNvGraphicFramePr/>
+                            <a:graphic xmlns:a="http://schemas.openxmlformats.org/drawingml/2006/main">
+                              <a:graphicData uri="http://schemas.microsoft.com/office/word/2010/wordprocessingShape">
+                                <wps:wsp>
+                                  <wps:cNvSpPr/>
+                                  <wps:spPr>
+                                    <a:xfrm>
+                                      <a:off x="0" y="0"/>
+                                      <a:ext cx="142875" cy="142875"/>
+                                    </a:xfrm>
+                                    <a:prstGeom prst="ellipse">
+                                      <a:avLst/>
+                                    </a:prstGeom>
+                                    <a:ln>
+                                      <a:noFill/>
+                                    </a:ln>
+                                  </wps:spPr>
+                                  <wps:style>
+                                    <a:lnRef idx="2">
+                                      <a:schemeClr val="accent1">
+                                        <a:shade val="50000"/>
+                                      </a:schemeClr>
+                                    </a:lnRef>
+                                    <a:fillRef idx="1">
+                                      <a:schemeClr val="accent1"/>
+                                    </a:fillRef>
+                                    <a:effectRef idx="0">
+                                      <a:schemeClr val="accent1"/>
+                                    </a:effectRef>
+                                    <a:fontRef idx="minor">
+                                      <a:schemeClr val="lt1"/>
+                                    </a:fontRef>
+                                  </wps:style>
+                                  <wps:bodyPr rot="0" spcFirstLastPara="0" vertOverflow="overflow" horzOverflow="overflow" vert="horz" wrap="square" lIns="91440" tIns="45720" rIns="91440" bIns="45720" numCol="1" spcCol="0" rtlCol="0" fromWordArt="0" anchor="ctr" anchorCtr="0" forceAA="0" compatLnSpc="1">
+                                    <a:prstTxWarp prst="textNoShape">
+                                      <a:avLst/>
+                                    </a:prstTxWarp>
+                                    <a:noAutofit/>
+                                  </wps:bodyPr>
+                                </wps:wsp>
+                              </a:graphicData>
+                            </a:graphic>
+                            <wp14:sizeRelH relativeFrom="margin">
+                              <wp14:pctWidth>0</wp14:pctWidth>
+                            </wp14:sizeRelH>
+                            <wp14:sizeRelV relativeFrom="margin">
+                              <wp14:pctHeight>0</wp14:pctHeight>
+                            </wp14:sizeRelV>
+                          </wp:anchor>
+                        </w:drawing>
+                      </mc:Choice>
+                      <mc:Fallback>
+                        <w:pict>
+                          <v:oval id="Oval 21" o:spid="_x0000_s1026" style="position:absolute;margin-left:4.15pt;margin-top:-21.5pt;width:11.25pt;height:11.25pt;z-index:251729920;visibility:visible;mso-wrap-style:square;mso-width-percent:0;mso-height-percent:0;mso-wrap-distance-left:9pt;mso-wrap-distance-top:0;mso-wrap-distance-right:9pt;mso-wrap-distance-bottom:0;mso-position-horizontal:absolute;mso-position-horizontal-relative:text;mso-position-vertical:absolute;mso-position-vertical-relative:text;mso-width-percent:0;mso-height-percent:0;mso-width-relative:margin;mso-height-relative:margin;v-text-anchor:middle" o:gfxdata="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" fillcolor="#5b9bd5 [3204]" stroked="f" strokeweight="1pt">
+                            <v:stroke joinstyle="miter"/>
+                          </v:oval>
+                        </w:pict>
+                      </mc:Fallback>
+                    </mc:AlternateContent>
+                  </w:r>
+                </w:p>
+              </w:tc>
+              <w:tc>
+                <w:tcPr>
+                  <w:tcW w:w="5944" w:type="dxa"/>
+                  <w:gridSpan w:val="3"/>
+                  <w:vAlign w:val="center"/>
+                </w:tcPr>
+                <w:p>
+                  <w:pPr>
+                    <w:tabs>
+                      <w:tab w:val="center" w:pos="4678"/>
+                    </w:tabs>
+                    <w:rPr>
+                      <w:rFonts w:ascii="Arial" w:hAnsi="Arial" w:cs="Arial"/>
+                      <w:b/>
+                      <w:color w:val="3B3838" w:themeColor="background2" w:themeShade="40"/>
+                      <w:sz w:val="20"/>
+                    </w:rPr>
+                  </w:pPr>
+                  <w:proofErr w:type="spellStart"/>
+                  <w:r>
+                    <w:rPr>
+                      <w:rFonts w:ascii="Arial" w:hAnsi="Arial" w:cs="Arial"/>
+                      <w:b/>
+                      <w:color w:val="3B3838" w:themeColor="background2" w:themeShade="40"/>
+                      <w:sz w:val="20"/>
+                    </w:rPr>
+                    <w:t>Tecnicatura</w:t>
+                  </w:r>
+                  <w:proofErr w:type="spellEnd"/>
+                  <w:r>
+                    <w:rPr>
+                      <w:rFonts w:ascii="Arial" w:hAnsi="Arial" w:cs="Arial"/>
+                      <w:b/>
+                      <w:color w:val="3B3838" w:themeColor="background2" w:themeShade="40"/>
+                      <w:sz w:val="20"/>
+                    </w:rPr>
+                    <w:t xml:space="preserve"> en </w:t>
+                  </w:r>
+                  <w:r>
+                    <w:rPr>
+                      <w:rFonts w:ascii="Arial" w:hAnsi="Arial" w:cs="Arial"/>
+                      <w:b/>
+                      <w:color w:val="3B3838" w:themeColor="background2" w:themeShade="40"/>
+                      <w:sz w:val="20"/>
+                      <w:lang w:val="es-ES"/>
+                    </w:rPr>
+                    <w:t>Análisis</w:t>
+                  </w:r>
+                  <w:r>
+                    <w:rPr>
+                      <w:rFonts w:ascii="Arial" w:hAnsi="Arial" w:cs="Arial"/>
+                      <w:b/>
+                      <w:color w:val="3B3838" w:themeColor="background2" w:themeShade="40"/>
+                      <w:sz w:val="20"/>
+                    </w:rPr>
+                    <w:t xml:space="preserve"> de </w:t>
+                  </w:r>
+                  <w:proofErr w:type="spellStart"/>
+                  <w:r>
+                    <w:rPr>
+                      <w:rFonts w:ascii="Arial" w:hAnsi="Arial" w:cs="Arial"/>
+                      <w:b/>
+                      <w:color w:val="3B3838" w:themeColor="background2" w:themeShade="40"/>
+                      <w:sz w:val="20"/>
+                    </w:rPr>
+                    <w:t>Sistemas</w:t>
+                  </w:r>
+                  <w:proofErr w:type="spellEnd"/>
+                  <w:r>
+                    <w:rPr>
+                      <w:rFonts w:ascii="Arial" w:hAnsi="Arial" w:cs="Arial"/>
+                      <w:b/>
+                      <w:color w:val="3B3838" w:themeColor="background2" w:themeShade="40"/>
+                      <w:sz w:val="20"/>
+                    </w:rPr>
+                    <w:t xml:space="preserve"> </w:t>
+                  </w:r>
+                  <w:r>
+                    <w:rPr>
+                      <w:rFonts w:ascii="Arial" w:hAnsi="Arial" w:cs="Arial"/>
+                      <w:b/>
+                      <w:color w:val="3B3838" w:themeColor="background2" w:themeShade="40"/>
+                      <w:sz w:val="20"/>
+                      <w:lang w:val="es-ES"/>
+                    </w:rPr>
+                    <w:t>Informáticos</w:t>
+                  </w:r>
+                </w:p>
+                <w:p>
+                  <w:pPr>
+                    <w:tabs>
+                      <w:tab w:val="center" w:pos="4678"/>
+                    </w:tabs>
+                    <w:rPr>
+                      <w:rFonts w:ascii="MyriadPro-It-Identity-H" w:hAnsi="MyriadPro-It-Identity-H" w:cs="MyriadPro-It-Identity-H"/>
+                      <w:i/>
+                      <w:iCs/>
+                      <w:color w:val="808080" w:themeColor="background1" w:themeShade="80"/>
+                      <w:sz w:val="20"/>
+                      <w:szCs w:val="24"/>
+                    </w:rPr>
+                  </w:pPr>
+                  <w:r>
+                    <w:rPr>
+                      <w:rFonts w:ascii="MyriadPro-It-Identity-H" w:hAnsi="MyriadPro-It-Identity-H" w:cs="MyriadPro-It-Identity-H"/>
+                      <w:i/>
+                      <w:iCs/>
+                      <w:color w:val="808080" w:themeColor="background1" w:themeShade="80"/>
+                      <w:sz w:val="20"/>
+                      <w:szCs w:val="24"/>
+                    </w:rPr>
+                    <w:t>// En curso</w:t>
+                  </w:r>
+                </w:p>
+                <w:p>
+                  <w:pPr>
+                    <w:tabs>
+                      <w:tab w:val="center" w:pos="4678"/>
+                    </w:tabs>
+                    <w:rPr>
+                      <w:rFonts w:ascii="MyriadPro-It-Identity-H" w:hAnsi="MyriadPro-It-Identity-H" w:cs="MyriadPro-It-Identity-H"/>
+                      <w:i/>
+                      <w:iCs/>
+                      <w:color w:val="808080" w:themeColor="background1" w:themeShade="80"/>
+                      <w:sz w:val="20"/>
+                      <w:szCs w:val="24"/>
+                    </w:rPr>
+                  </w:pPr>
+                </w:p>
+                <w:p>
+                  <w:pPr>
+                    <w:tabs>
+                      <w:tab w:val="center" w:pos="4678"/>
+                    </w:tabs>
+                    <w:rPr>
+                      <w:color w:val="3B3838" w:themeColor="background2" w:themeShade="40"/>
+                      <w:sz w:val="20"/>
+                      <w:lang w:val="es-AR"/>
+                    </w:rPr>
+                  </w:pPr>
+                  <w:r>
+                    <w:rPr>
+                      <w:color w:val="3B3838" w:themeColor="background2" w:themeShade="40"/>
+                      <w:sz w:val="20"/>
+                      <w:lang w:val="es-AR"/>
+                    </w:rPr>
+                    <w:t xml:space="preserve">Instituto Raúl </w:t>
+                  </w:r>
+                  <w:proofErr w:type="spellStart"/>
+                  <w:r>
+                    <w:rPr>
+                      <w:color w:val="3B3838" w:themeColor="background2" w:themeShade="40"/>
+                      <w:sz w:val="20"/>
+                      <w:lang w:val="es-AR"/>
+                    </w:rPr>
+                    <w:t>Escalabrini</w:t>
+                  </w:r>
+                  <w:proofErr w:type="spellEnd"/>
+                  <w:r>
+                    <w:rPr>
+                      <w:color w:val="3B3838" w:themeColor="background2" w:themeShade="40"/>
+                      <w:sz w:val="20"/>
+                      <w:lang w:val="es-AR"/>
+                    </w:rPr>
+                    <w:t xml:space="preserve"> </w:t>
+                  </w:r>
+                  <w:proofErr w:type="spellStart"/>
+                  <w:r>
+                    <w:rPr>
+                      <w:color w:val="3B3838" w:themeColor="background2" w:themeShade="40"/>
+                      <w:sz w:val="20"/>
+                      <w:lang w:val="es-AR"/>
+                    </w:rPr>
+                    <w:t>Ortí</w:t>
+                  </w:r>
+                  <w:r>
+                    <w:rPr>
+                      <w:color w:val="3B3838" w:themeColor="background2" w:themeShade="40"/>
+                      <w:sz w:val="20"/>
+                      <w:lang w:val="es-AR"/>
+                    </w:rPr>
+                    <w:t>z</w:t>
+                  </w:r>
+                  <w:proofErr w:type="spellEnd"/>
+                </w:p>
+                <w:p>
+                  <w:pPr>
+                    <w:tabs>
+                      <w:tab w:val="center" w:pos="4678"/>
+                    </w:tabs>
+                    <w:rPr>
+                      <w:color w:val="3B3838" w:themeColor="background2" w:themeShade="40"/>
+                      <w:sz w:val="20"/>
+                      <w:lang w:val="es-AR"/>
+                    </w:rPr>
+                  </w:pPr>
+                  <w:r>
+                    <w:rPr>
+                      <w:color w:val="3B3838" w:themeColor="background2" w:themeShade="40"/>
+                      <w:sz w:val="20"/>
+                      <w:lang w:val="es-AR"/>
+                    </w:rPr>
+                    <w:t>Buenos Aires– Argentina</w:t>
+                  </w:r>
+                </w:p>
+                <w:p>
+                  <w:pPr>
+                    <w:tabs>
+                      <w:tab w:val="center" w:pos="4678"/>
+                    </w:tabs>
+                    <w:rPr>
+                      <w:color w:val="3B3838" w:themeColor="background2" w:themeShade="40"/>
+                      <w:sz w:val="20"/>
+                      <w:lang w:val="es-AR"/>
+                    </w:rPr>
+                  </w:pPr>
+                </w:p>
+              </w:tc>
+            </w:tr>
+            <w:tr>
+              <w:tc>
+                <w:tcPr>
+                  <w:tcW w:w="513" w:type="dxa"/>
+                  <w:shd w:val="clear" w:color="auto" w:fill="auto"/>
+                  <w:vAlign w:val="center"/>
+                </w:tcPr>
+                <w:p>
+                  <w:pPr>
+                    <w:tabs>
+                      <w:tab w:val="center" w:pos="4678"/>
+                    </w:tabs>
+                  </w:pPr>
+                  <w:r>
+                    <w:rPr>
+                      <w:noProof/>
+                      <w:lang w:val="es-AR" w:eastAsia="es-AR"/>
+                    </w:rPr>
+                    <mc:AlternateContent>
+                      <mc:Choice Requires="wps">
+                        <w:drawing>
+                          <wp:anchor distT="0" distB="0" distL="114300" distR="114300" simplePos="0" relativeHeight="251713536" behindDoc="0" locked="0" layoutInCell="1" allowOverlap="1" wp14:anchorId="1E1079AF" wp14:editId="791903C4">
                             <wp:simplePos x="0" y="0"/>
                             <wp:positionH relativeFrom="column">
                               <wp:posOffset>53975</wp:posOffset>
@@ -2002,7 +1952,7 @@
               <w:tc>
                 <w:tcPr>
                   <w:tcW w:w="5944" w:type="dxa"/>
-                  <w:gridSpan w:val="2"/>
+                  <w:gridSpan w:val="3"/>
                 </w:tcPr>
                 <w:p>
                   <w:pPr>
@@ -2013,6 +1963,7 @@
                       <w:rFonts w:ascii="Arial" w:hAnsi="Arial" w:cs="Arial"/>
                       <w:b/>
                       <w:color w:val="3B3838" w:themeColor="background2" w:themeShade="40"/>
+                      <w:sz w:val="20"/>
                     </w:rPr>
                   </w:pPr>
                   <w:proofErr w:type="spellStart"/>
@@ -2021,6 +1972,7 @@
                       <w:rFonts w:ascii="Arial" w:hAnsi="Arial" w:cs="Arial"/>
                       <w:b/>
                       <w:color w:val="3B3838" w:themeColor="background2" w:themeShade="40"/>
+                      <w:sz w:val="20"/>
                     </w:rPr>
                     <w:t>Lic</w:t>
                   </w:r>
@@ -2030,6 +1982,7 @@
                       <w:rFonts w:ascii="Arial" w:hAnsi="Arial" w:cs="Arial"/>
                       <w:b/>
                       <w:color w:val="3B3838" w:themeColor="background2" w:themeShade="40"/>
+                      <w:sz w:val="20"/>
                     </w:rPr>
                     <w:t xml:space="preserve">. </w:t>
                   </w:r>
@@ -2039,6 +1992,7 @@
                       <w:rFonts w:ascii="Arial" w:hAnsi="Arial" w:cs="Arial"/>
                       <w:b/>
                       <w:color w:val="3B3838" w:themeColor="background2" w:themeShade="40"/>
+                      <w:sz w:val="20"/>
                     </w:rPr>
                     <w:t>Educación</w:t>
                   </w:r>
@@ -2048,18 +2002,22 @@
                       <w:rFonts w:ascii="Arial" w:hAnsi="Arial" w:cs="Arial"/>
                       <w:b/>
                       <w:color w:val="3B3838" w:themeColor="background2" w:themeShade="40"/>
+                      <w:sz w:val="20"/>
                     </w:rPr>
                     <w:t xml:space="preserve"> Integral </w:t>
                   </w:r>
-                </w:p>
-                <w:p>
-                  <w:pPr>
-                    <w:tabs>
-                      <w:tab w:val="center" w:pos="4678"/>
-                    </w:tabs>
-                    <w:rPr>
-                      <w:rFonts w:ascii="Arial" w:hAnsi="Arial" w:cs="Arial"/>
-                      <w:b/>
+                  <w:bookmarkStart w:id="0" w:name="_GoBack"/>
+                  <w:bookmarkEnd w:id="0"/>
+                </w:p>
+                <w:p>
+                  <w:pPr>
+                    <w:tabs>
+                      <w:tab w:val="center" w:pos="4678"/>
+                    </w:tabs>
+                    <w:rPr>
+                      <w:rFonts w:ascii="Arial" w:hAnsi="Arial" w:cs="Arial"/>
+                      <w:b/>
+                      <w:sz w:val="20"/>
                     </w:rPr>
                   </w:pPr>
                   <w:r>
@@ -2071,18 +2029,7 @@
                       <w:sz w:val="20"/>
                       <w:szCs w:val="24"/>
                     </w:rPr>
-                    <w:t>// Feb 2005 - Jul</w:t>
-                  </w:r>
-                  <w:r>
-                    <w:rPr>
-                      <w:rFonts w:ascii="MyriadPro-It-Identity-H" w:hAnsi="MyriadPro-It-Identity-H" w:cs="MyriadPro-It-Identity-H"/>
-                      <w:i/>
-                      <w:iCs/>
-                      <w:color w:val="808080" w:themeColor="background1" w:themeShade="80"/>
-                      <w:sz w:val="20"/>
-                      <w:szCs w:val="24"/>
-                    </w:rPr>
-                    <w:t xml:space="preserve"> 2012</w:t>
+                    <w:t>// Feb 2005 - Jul 2012</w:t>
                   </w:r>
                 </w:p>
               </w:tc>
@@ -2104,7 +2051,7 @@
               <w:tc>
                 <w:tcPr>
                   <w:tcW w:w="5944" w:type="dxa"/>
-                  <w:gridSpan w:val="2"/>
+                  <w:gridSpan w:val="3"/>
                 </w:tcPr>
                 <w:p>
                   <w:pPr>
@@ -2113,12 +2060,14 @@
                     </w:tabs>
                     <w:rPr>
                       <w:color w:val="3B3838" w:themeColor="background2" w:themeShade="40"/>
+                      <w:sz w:val="20"/>
                       <w:lang w:val="es-AR"/>
                     </w:rPr>
                   </w:pPr>
                   <w:r>
                     <w:rPr>
                       <w:color w:val="3B3838" w:themeColor="background2" w:themeShade="40"/>
+                      <w:sz w:val="20"/>
                       <w:lang w:val="es-AR"/>
                     </w:rPr>
                     <w:t xml:space="preserve">Universidad Pedagógica Experimental Libertador </w:t>
@@ -2131,24 +2080,46 @@
                     </w:tabs>
                     <w:rPr>
                       <w:color w:val="3B3838" w:themeColor="background2" w:themeShade="40"/>
-                      <w:sz w:val="16"/>
+                      <w:sz w:val="20"/>
                       <w:lang w:val="es-AR"/>
                     </w:rPr>
                   </w:pPr>
                   <w:r>
                     <w:rPr>
                       <w:color w:val="3B3838" w:themeColor="background2" w:themeShade="40"/>
+                      <w:sz w:val="20"/>
                       <w:lang w:val="es-AR"/>
                     </w:rPr>
-                    <w:t>Caracas -</w:t>
-                  </w:r>
-                  <w:r>
-                    <w:rPr>
-                      <w:color w:val="3B3838" w:themeColor="background2" w:themeShade="40"/>
+                    <w:t xml:space="preserve">Caracas </w:t>
+                  </w:r>
+                  <w:r>
+                    <w:rPr>
+                      <w:color w:val="3B3838" w:themeColor="background2" w:themeShade="40"/>
+                      <w:sz w:val="20"/>
                       <w:lang w:val="es-AR"/>
                     </w:rPr>
+                    <w:t>–</w:t>
+                  </w:r>
+                  <w:r>
+                    <w:rPr>
+                      <w:color w:val="3B3838" w:themeColor="background2" w:themeShade="40"/>
+                      <w:sz w:val="20"/>
+                      <w:lang w:val="es-AR"/>
+                    </w:rPr>
                     <w:t xml:space="preserve"> Venezuela</w:t>
                   </w:r>
+                </w:p>
+                <w:p>
+                  <w:pPr>
+                    <w:tabs>
+                      <w:tab w:val="center" w:pos="4678"/>
+                    </w:tabs>
+                    <w:rPr>
+                      <w:color w:val="3B3838" w:themeColor="background2" w:themeShade="40"/>
+                      <w:sz w:val="20"/>
+                      <w:lang w:val="es-AR"/>
+                    </w:rPr>
+                  </w:pPr>
                 </w:p>
               </w:tc>
             </w:tr>
@@ -2177,7 +2148,7 @@
                       <w:lang w:val="es-AR" w:eastAsia="es-AR"/>
                     </w:rPr>
                     <w:drawing>
-                      <wp:inline distT="0" distB="0" distL="0" distR="0" wp14:anchorId="43D552D8" wp14:editId="69D7FE2F">
+                      <wp:inline distT="0" distB="0" distL="0" distR="0" wp14:anchorId="316F44DA" wp14:editId="14B11E23">
                         <wp:extent cx="285750" cy="285750"/>
                         <wp:effectExtent l="0" t="0" r="0" b="0"/>
                         <wp:docPr id="24" name="Picture 24"/>
@@ -2194,7 +2165,7 @@
                                 </pic:cNvPicPr>
                               </pic:nvPicPr>
                               <pic:blipFill>
-                                <a:blip r:embed="rId12">
+                                <a:blip r:embed="rId13">
                                   <a:extLst>
                                     <a:ext uri="{28A0092B-C50C-407E-A947-70E740481C1C}">
                                       <a14:useLocalDpi xmlns:a14="http://schemas.microsoft.com/office/drawing/2010/main" val="0"/>
@@ -2229,7 +2200,7 @@
               <w:tc>
                 <w:tcPr>
                   <w:tcW w:w="5944" w:type="dxa"/>
-                  <w:gridSpan w:val="2"/>
+                  <w:gridSpan w:val="3"/>
                   <w:vAlign w:val="center"/>
                 </w:tcPr>
                 <w:p>
@@ -2253,16 +2224,16 @@
                     <mc:AlternateContent>
                       <mc:Choice Requires="wps">
                         <w:drawing>
-                          <wp:anchor distT="0" distB="0" distL="114300" distR="114300" simplePos="0" relativeHeight="251714560" behindDoc="0" locked="0" layoutInCell="1" allowOverlap="1" wp14:anchorId="1E3F497D" wp14:editId="7CF2EFE9">
+                          <wp:anchor distT="0" distB="0" distL="114300" distR="114300" simplePos="0" relativeHeight="251714560" behindDoc="0" locked="0" layoutInCell="1" allowOverlap="1" wp14:anchorId="69DDEE5E" wp14:editId="020E7B32">
                             <wp:simplePos x="0" y="0"/>
                             <wp:positionH relativeFrom="column">
-                              <wp:posOffset>1410335</wp:posOffset>
+                              <wp:posOffset>1414145</wp:posOffset>
                             </wp:positionH>
                             <wp:positionV relativeFrom="paragraph">
-                              <wp:posOffset>153670</wp:posOffset>
+                              <wp:posOffset>152400</wp:posOffset>
                             </wp:positionV>
                             <wp:extent cx="2295525" cy="0"/>
-                            <wp:effectExtent l="0" t="19050" r="28575" b="19050"/>
+                            <wp:effectExtent l="0" t="19050" r="9525" b="19050"/>
                             <wp:wrapNone/>
                             <wp:docPr id="22" name="Straight Connector 22"/>
                             <wp:cNvGraphicFramePr/>
@@ -2309,7 +2280,7 @@
                       </mc:Choice>
                       <mc:Fallback>
                         <w:pict>
-                          <v:line id="Straight Connector 22" o:spid="_x0000_s1026" style="position:absolute;flip:y;z-index:251714560;visibility:visible;mso-wrap-style:square;mso-width-percent:0;mso-height-percent:0;mso-wrap-distance-left:9pt;mso-wrap-distance-top:0;mso-wrap-distance-right:9pt;mso-wrap-distance-bottom:0;mso-position-horizontal:absolute;mso-position-horizontal-relative:text;mso-position-vertical:absolute;mso-position-vertical-relative:text;mso-width-percent:0;mso-height-percent:0;mso-width-relative:margin;mso-height-relative:margin" from="111.05pt,12.1pt" to="291.8pt,12.1pt" o:gfxdata="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" strokecolor="#5b9bd5 [3204]" strokeweight="3pt">
+                          <v:line id="Straight Connector 22" o:spid="_x0000_s1026" style="position:absolute;flip:y;z-index:251714560;visibility:visible;mso-wrap-style:square;mso-width-percent:0;mso-height-percent:0;mso-wrap-distance-left:9pt;mso-wrap-distance-top:0;mso-wrap-distance-right:9pt;mso-wrap-distance-bottom:0;mso-position-horizontal:absolute;mso-position-horizontal-relative:text;mso-position-vertical:absolute;mso-position-vertical-relative:text;mso-width-percent:0;mso-height-percent:0;mso-width-relative:margin;mso-height-relative:margin" from="111.35pt,12pt" to="292.1pt,12pt" o:gfxdata="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" strokecolor="#5b9bd5 [3204]" strokeweight="3pt">
                             <v:stroke joinstyle="miter"/>
                           </v:line>
                         </w:pict>
@@ -2342,22 +2313,26 @@
                     <w:tabs>
                       <w:tab w:val="center" w:pos="4678"/>
                     </w:tabs>
+                    <w:rPr>
+                      <w:sz w:val="16"/>
+                    </w:rPr>
                   </w:pPr>
                   <w:r>
                     <w:rPr>
                       <w:noProof/>
+                      <w:sz w:val="16"/>
                       <w:lang w:val="es-AR" w:eastAsia="es-AR"/>
                     </w:rPr>
                     <mc:AlternateContent>
                       <mc:Choice Requires="wps">
                         <w:drawing>
-                          <wp:anchor distT="0" distB="0" distL="114300" distR="114300" simplePos="0" relativeHeight="251720704" behindDoc="0" locked="0" layoutInCell="1" allowOverlap="1" wp14:anchorId="0EEAC3FF" wp14:editId="5F6DB4F9">
+                          <wp:anchor distT="0" distB="0" distL="114300" distR="114300" simplePos="0" relativeHeight="251737088" behindDoc="0" locked="0" layoutInCell="1" allowOverlap="1" wp14:anchorId="1647F95B" wp14:editId="6235D400">
                             <wp:simplePos x="0" y="0"/>
                             <wp:positionH relativeFrom="column">
-                              <wp:posOffset>53975</wp:posOffset>
+                              <wp:posOffset>90170</wp:posOffset>
                             </wp:positionH>
                             <wp:positionV relativeFrom="paragraph">
-                              <wp:posOffset>15875</wp:posOffset>
+                              <wp:posOffset>10795</wp:posOffset>
                             </wp:positionV>
                             <wp:extent cx="142875" cy="142875"/>
                             <wp:effectExtent l="0" t="0" r="9525" b="9525"/>
@@ -2416,7 +2391,7 @@
                       </mc:Choice>
                       <mc:Fallback>
                         <w:pict>
-                          <v:oval id="Oval 23" o:spid="_x0000_s1026" style="position:absolute;margin-left:4.25pt;margin-top:1.25pt;width:11.25pt;height:11.25pt;z-index:251720704;visibility:visible;mso-wrap-style:square;mso-width-percent:0;mso-height-percent:0;mso-wrap-distance-left:9pt;mso-wrap-distance-top:0;mso-wrap-distance-right:9pt;mso-wrap-distance-bottom:0;mso-position-horizontal:absolute;mso-position-horizontal-relative:text;mso-position-vertical:absolute;mso-position-vertical-relative:text;mso-width-percent:0;mso-height-percent:0;mso-width-relative:margin;mso-height-relative:margin;v-text-anchor:middle" o:gfxdata="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" fillcolor="#5b9bd5 [3204]" stroked="f" strokeweight="1pt">
+                          <v:oval id="Oval 23" o:spid="_x0000_s1026" style="position:absolute;margin-left:7.1pt;margin-top:.85pt;width:11.25pt;height:11.25pt;z-index:251737088;visibility:visible;mso-wrap-style:square;mso-width-percent:0;mso-height-percent:0;mso-wrap-distance-left:9pt;mso-wrap-distance-top:0;mso-wrap-distance-right:9pt;mso-wrap-distance-bottom:0;mso-position-horizontal:absolute;mso-position-horizontal-relative:text;mso-position-vertical:absolute;mso-position-vertical-relative:text;mso-width-percent:0;mso-height-percent:0;mso-width-relative:margin;mso-height-relative:margin;v-text-anchor:middle" o:gfxdata="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" fillcolor="#5b9bd5 [3204]" stroked="f" strokeweight="1pt">
                             <v:stroke joinstyle="miter"/>
                           </v:oval>
                         </w:pict>
@@ -2428,7 +2403,7 @@
               <w:tc>
                 <w:tcPr>
                   <w:tcW w:w="5944" w:type="dxa"/>
-                  <w:gridSpan w:val="2"/>
+                  <w:gridSpan w:val="3"/>
                 </w:tcPr>
                 <w:p>
                   <w:pPr>
@@ -2439,33 +2414,34 @@
                     <w:rPr>
                       <w:rFonts w:ascii="Segoe UI" w:hAnsi="Segoe UI" w:cs="Segoe UI"/>
                       <w:color w:val="212529"/>
+                      <w:sz w:val="16"/>
                       <w:u w:val="single"/>
                     </w:rPr>
                   </w:pPr>
-                  <w:proofErr w:type="spellStart"/>
                   <w:r>
                     <w:rPr>
                       <w:rFonts w:ascii="Segoe UI" w:hAnsi="Segoe UI" w:cs="Segoe UI"/>
                       <w:b/>
                       <w:bCs/>
                       <w:color w:val="212529"/>
-                      <w:sz w:val="20"/>
+                      <w:sz w:val="16"/>
                       <w:u w:val="single"/>
                     </w:rPr>
-                    <w:t>Desarollo</w:t>
-                  </w:r>
-                  <w:proofErr w:type="spellEnd"/>
+                    <w:t xml:space="preserve">Python </w:t>
+                  </w:r>
+                  <w:proofErr w:type="spellStart"/>
                   <w:r>
                     <w:rPr>
                       <w:rFonts w:ascii="Segoe UI" w:hAnsi="Segoe UI" w:cs="Segoe UI"/>
                       <w:b/>
                       <w:bCs/>
                       <w:color w:val="212529"/>
-                      <w:sz w:val="20"/>
+                      <w:sz w:val="16"/>
                       <w:u w:val="single"/>
                     </w:rPr>
-                    <w:t xml:space="preserve"> Web</w:t>
-                  </w:r>
+                    <w:t>FullStack</w:t>
+                  </w:r>
+                  <w:proofErr w:type="spellEnd"/>
                 </w:p>
               </w:tc>
             </w:tr>
@@ -2486,6 +2462,7 @@
                     </w:tabs>
                     <w:rPr>
                       <w:noProof/>
+                      <w:sz w:val="16"/>
                       <w:lang w:eastAsia="es-AR"/>
                     </w:rPr>
                   </w:pPr>
@@ -2493,7 +2470,8 @@
               </w:tc>
               <w:tc>
                 <w:tcPr>
-                  <w:tcW w:w="2972" w:type="dxa"/>
+                  <w:tcW w:w="4732" w:type="dxa"/>
+                  <w:gridSpan w:val="2"/>
                   <w:shd w:val="clear" w:color="auto" w:fill="DEEAF6" w:themeFill="accent1" w:themeFillTint="33"/>
                   <w:vAlign w:val="center"/>
                 </w:tcPr>
@@ -2506,7 +2484,7 @@
                       <w:rFonts w:ascii="Arial" w:hAnsi="Arial" w:cs="Arial"/>
                       <w:i/>
                       <w:color w:val="767171" w:themeColor="background2" w:themeShade="80"/>
-                      <w:sz w:val="20"/>
+                      <w:sz w:val="16"/>
                     </w:rPr>
                   </w:pPr>
                   <w:proofErr w:type="spellStart"/>
@@ -2515,9 +2493,9 @@
                       <w:rFonts w:ascii="Arial" w:hAnsi="Arial" w:cs="Arial"/>
                       <w:i/>
                       <w:color w:val="767171" w:themeColor="background2" w:themeShade="80"/>
-                      <w:sz w:val="20"/>
-                    </w:rPr>
-                    <w:t>Aprendé</w:t>
+                      <w:sz w:val="16"/>
+                    </w:rPr>
+                    <w:t>Programa</w:t>
                   </w:r>
                   <w:proofErr w:type="spellEnd"/>
                   <w:r>
@@ -2525,7 +2503,7 @@
                       <w:rFonts w:ascii="Arial" w:hAnsi="Arial" w:cs="Arial"/>
                       <w:i/>
                       <w:color w:val="767171" w:themeColor="background2" w:themeShade="80"/>
-                      <w:sz w:val="20"/>
+                      <w:sz w:val="16"/>
                     </w:rPr>
                     <w:t xml:space="preserve"> </w:t>
                   </w:r>
@@ -2535,9 +2513,9 @@
                       <w:rFonts w:ascii="Arial" w:hAnsi="Arial" w:cs="Arial"/>
                       <w:i/>
                       <w:color w:val="767171" w:themeColor="background2" w:themeShade="80"/>
-                      <w:sz w:val="20"/>
-                    </w:rPr>
-                    <w:t>Programando</w:t>
+                      <w:sz w:val="16"/>
+                    </w:rPr>
+                    <w:t>Codo</w:t>
                   </w:r>
                   <w:proofErr w:type="spellEnd"/>
                   <w:r>
@@ -2545,9 +2523,9 @@
                       <w:rFonts w:ascii="Arial" w:hAnsi="Arial" w:cs="Arial"/>
                       <w:i/>
                       <w:color w:val="767171" w:themeColor="background2" w:themeShade="80"/>
-                      <w:sz w:val="20"/>
-                    </w:rPr>
-                    <w:t xml:space="preserve"> </w:t>
+                      <w:sz w:val="16"/>
+                    </w:rPr>
+                    <w:t xml:space="preserve"> a </w:t>
                   </w:r>
                   <w:proofErr w:type="spellStart"/>
                   <w:r>
@@ -2555,9 +2533,9 @@
                       <w:rFonts w:ascii="Arial" w:hAnsi="Arial" w:cs="Arial"/>
                       <w:i/>
                       <w:color w:val="767171" w:themeColor="background2" w:themeShade="80"/>
-                      <w:sz w:val="20"/>
-                    </w:rPr>
-                    <w:t>Gobierno</w:t>
+                      <w:sz w:val="16"/>
+                    </w:rPr>
+                    <w:t>Codo</w:t>
                   </w:r>
                   <w:proofErr w:type="spellEnd"/>
                   <w:r>
@@ -2565,15 +2543,35 @@
                       <w:rFonts w:ascii="Arial" w:hAnsi="Arial" w:cs="Arial"/>
                       <w:i/>
                       <w:color w:val="767171" w:themeColor="background2" w:themeShade="80"/>
-                      <w:sz w:val="20"/>
-                    </w:rPr>
-                    <w:t xml:space="preserve"> de la Ciudad BA</w:t>
+                      <w:sz w:val="16"/>
+                    </w:rPr>
+                    <w:t xml:space="preserve"> 4.0 (</w:t>
+                  </w:r>
+                  <w:proofErr w:type="spellStart"/>
+                  <w:r>
+                    <w:rPr>
+                      <w:rFonts w:ascii="Arial" w:hAnsi="Arial" w:cs="Arial"/>
+                      <w:i/>
+                      <w:color w:val="767171" w:themeColor="background2" w:themeShade="80"/>
+                      <w:sz w:val="16"/>
+                    </w:rPr>
+                    <w:t>Gobierno</w:t>
+                  </w:r>
+                  <w:proofErr w:type="spellEnd"/>
+                  <w:r>
+                    <w:rPr>
+                      <w:rFonts w:ascii="Arial" w:hAnsi="Arial" w:cs="Arial"/>
+                      <w:i/>
+                      <w:color w:val="767171" w:themeColor="background2" w:themeShade="80"/>
+                      <w:sz w:val="16"/>
+                    </w:rPr>
+                    <w:t xml:space="preserve"> de la Ciudad)</w:t>
                   </w:r>
                 </w:p>
               </w:tc>
               <w:tc>
                 <w:tcPr>
-                  <w:tcW w:w="2972" w:type="dxa"/>
+                  <w:tcW w:w="1212" w:type="dxa"/>
                   <w:shd w:val="clear" w:color="auto" w:fill="DEEAF6" w:themeFill="accent1" w:themeFillTint="33"/>
                   <w:vAlign w:val="center"/>
                 </w:tcPr>
@@ -2585,9 +2583,21 @@
                     <w:jc w:val="right"/>
                     <w:rPr>
                       <w:rFonts w:ascii="Arial" w:hAnsi="Arial" w:cs="Arial"/>
-                      <w:sz w:val="20"/>
-                    </w:rPr>
-                  </w:pPr>
+                      <w:i/>
+                      <w:sz w:val="16"/>
+                      <w:szCs w:val="16"/>
+                    </w:rPr>
+                  </w:pPr>
+                  <w:r>
+                    <w:rPr>
+                      <w:rFonts w:ascii="Arial" w:hAnsi="Arial" w:cs="Arial"/>
+                      <w:i/>
+                      <w:color w:val="A6A6A6" w:themeColor="background1" w:themeShade="A6"/>
+                      <w:sz w:val="16"/>
+                      <w:szCs w:val="16"/>
+                    </w:rPr>
+                    <w:t xml:space="preserve">En curso </w:t>
+                  </w:r>
                 </w:p>
               </w:tc>
             </w:tr>
@@ -2606,22 +2616,26 @@
                     <w:tabs>
                       <w:tab w:val="center" w:pos="4678"/>
                     </w:tabs>
+                    <w:rPr>
+                      <w:sz w:val="16"/>
+                    </w:rPr>
                   </w:pPr>
                   <w:r>
                     <w:rPr>
                       <w:noProof/>
+                      <w:sz w:val="16"/>
                       <w:lang w:val="es-AR" w:eastAsia="es-AR"/>
                     </w:rPr>
                     <mc:AlternateContent>
                       <mc:Choice Requires="wps">
                         <w:drawing>
-                          <wp:anchor distT="0" distB="0" distL="114300" distR="114300" simplePos="0" relativeHeight="251715584" behindDoc="0" locked="0" layoutInCell="1" allowOverlap="1" wp14:anchorId="0EC49C29" wp14:editId="27A7935C">
+                          <wp:anchor distT="0" distB="0" distL="114300" distR="114300" simplePos="0" relativeHeight="251731968" behindDoc="0" locked="0" layoutInCell="1" allowOverlap="1" wp14:anchorId="4612E9D4" wp14:editId="5EA13E15">
                             <wp:simplePos x="0" y="0"/>
                             <wp:positionH relativeFrom="column">
-                              <wp:posOffset>53975</wp:posOffset>
+                              <wp:posOffset>98425</wp:posOffset>
                             </wp:positionH>
                             <wp:positionV relativeFrom="paragraph">
-                              <wp:posOffset>15875</wp:posOffset>
+                              <wp:posOffset>2540</wp:posOffset>
                             </wp:positionV>
                             <wp:extent cx="142875" cy="142875"/>
                             <wp:effectExtent l="0" t="0" r="9525" b="9525"/>
@@ -2680,7 +2694,7 @@
                       </mc:Choice>
                       <mc:Fallback>
                         <w:pict>
-                          <v:oval id="Oval 23" o:spid="_x0000_s1026" style="position:absolute;margin-left:4.25pt;margin-top:1.25pt;width:11.25pt;height:11.25pt;z-index:251715584;visibility:visible;mso-wrap-style:square;mso-width-percent:0;mso-height-percent:0;mso-wrap-distance-left:9pt;mso-wrap-distance-top:0;mso-wrap-distance-right:9pt;mso-wrap-distance-bottom:0;mso-position-horizontal:absolute;mso-position-horizontal-relative:text;mso-position-vertical:absolute;mso-position-vertical-relative:text;mso-width-percent:0;mso-height-percent:0;mso-width-relative:margin;mso-height-relative:margin;v-text-anchor:middle" o:gfxdata="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" fillcolor="#5b9bd5 [3204]" stroked="f" strokeweight="1pt">
+                          <v:oval id="Oval 23" o:spid="_x0000_s1026" style="position:absolute;margin-left:7.75pt;margin-top:.2pt;width:11.25pt;height:11.25pt;z-index:251731968;visibility:visible;mso-wrap-style:square;mso-width-percent:0;mso-height-percent:0;mso-wrap-distance-left:9pt;mso-wrap-distance-top:0;mso-wrap-distance-right:9pt;mso-wrap-distance-bottom:0;mso-position-horizontal:absolute;mso-position-horizontal-relative:text;mso-position-vertical:absolute;mso-position-vertical-relative:text;mso-width-percent:0;mso-height-percent:0;mso-width-relative:margin;mso-height-relative:margin;v-text-anchor:middle" o:gfxdata="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" fillcolor="#5b9bd5 [3204]" stroked="f" strokeweight="1pt">
                             <v:stroke joinstyle="miter"/>
                           </v:oval>
                         </w:pict>
@@ -2692,7 +2706,7 @@
               <w:tc>
                 <w:tcPr>
                   <w:tcW w:w="5944" w:type="dxa"/>
-                  <w:gridSpan w:val="2"/>
+                  <w:gridSpan w:val="3"/>
                 </w:tcPr>
                 <w:p>
                   <w:pPr>
@@ -2703,6 +2717,7 @@
                     <w:rPr>
                       <w:rFonts w:ascii="Segoe UI" w:hAnsi="Segoe UI" w:cs="Segoe UI"/>
                       <w:color w:val="212529"/>
+                      <w:sz w:val="16"/>
                       <w:u w:val="single"/>
                     </w:rPr>
                   </w:pPr>
@@ -2712,7 +2727,7 @@
                       <w:b/>
                       <w:bCs/>
                       <w:color w:val="212529"/>
-                      <w:sz w:val="20"/>
+                      <w:sz w:val="16"/>
                       <w:u w:val="single"/>
                     </w:rPr>
                     <w:t>Testing Automation Selenium</w:t>
@@ -2737,6 +2752,7 @@
                     </w:tabs>
                     <w:rPr>
                       <w:noProof/>
+                      <w:sz w:val="16"/>
                       <w:lang w:eastAsia="es-AR"/>
                     </w:rPr>
                   </w:pPr>
@@ -2757,7 +2773,7 @@
                       <w:rFonts w:ascii="Arial" w:hAnsi="Arial" w:cs="Arial"/>
                       <w:i/>
                       <w:color w:val="767171" w:themeColor="background2" w:themeShade="80"/>
-                      <w:sz w:val="20"/>
+                      <w:sz w:val="16"/>
                     </w:rPr>
                   </w:pPr>
                   <w:proofErr w:type="spellStart"/>
@@ -2766,7 +2782,7 @@
                       <w:rFonts w:ascii="Arial" w:hAnsi="Arial" w:cs="Arial"/>
                       <w:i/>
                       <w:color w:val="767171" w:themeColor="background2" w:themeShade="80"/>
-                      <w:sz w:val="20"/>
+                      <w:sz w:val="16"/>
                     </w:rPr>
                     <w:t>Educación</w:t>
                   </w:r>
@@ -2776,7 +2792,7 @@
                       <w:rFonts w:ascii="Arial" w:hAnsi="Arial" w:cs="Arial"/>
                       <w:i/>
                       <w:color w:val="767171" w:themeColor="background2" w:themeShade="80"/>
-                      <w:sz w:val="20"/>
+                      <w:sz w:val="16"/>
                     </w:rPr>
                     <w:t xml:space="preserve"> IT</w:t>
                   </w:r>
@@ -2785,6 +2801,7 @@
               <w:tc>
                 <w:tcPr>
                   <w:tcW w:w="2972" w:type="dxa"/>
+                  <w:gridSpan w:val="2"/>
                   <w:shd w:val="clear" w:color="auto" w:fill="DEEAF6" w:themeFill="accent1" w:themeFillTint="33"/>
                   <w:vAlign w:val="center"/>
                 </w:tcPr>
@@ -2796,15 +2813,15 @@
                     <w:jc w:val="right"/>
                     <w:rPr>
                       <w:rFonts w:ascii="Arial" w:hAnsi="Arial" w:cs="Arial"/>
-                      <w:sz w:val="20"/>
-                    </w:rPr>
-                  </w:pPr>
-                  <w:hyperlink r:id="rId13" w:history="1">
+                      <w:sz w:val="16"/>
+                    </w:rPr>
+                  </w:pPr>
+                  <w:hyperlink r:id="rId14" w:history="1">
                     <w:r>
                       <w:rPr>
                         <w:rStyle w:val="Hipervnculo"/>
                         <w:rFonts w:ascii="Arial" w:hAnsi="Arial" w:cs="Arial"/>
-                        <w:sz w:val="20"/>
+                        <w:sz w:val="16"/>
                       </w:rPr>
                       <w:t>Certification</w:t>
                     </w:r>
@@ -2824,22 +2841,26 @@
                     <w:tabs>
                       <w:tab w:val="center" w:pos="4678"/>
                     </w:tabs>
+                    <w:rPr>
+                      <w:sz w:val="16"/>
+                    </w:rPr>
                   </w:pPr>
                   <w:r>
                     <w:rPr>
                       <w:noProof/>
+                      <w:sz w:val="16"/>
                       <w:lang w:val="es-AR" w:eastAsia="es-AR"/>
                     </w:rPr>
                     <mc:AlternateContent>
                       <mc:Choice Requires="wps">
                         <w:drawing>
-                          <wp:anchor distT="0" distB="0" distL="114300" distR="114300" simplePos="0" relativeHeight="251716608" behindDoc="0" locked="0" layoutInCell="1" allowOverlap="1" wp14:anchorId="62CCE851" wp14:editId="69F95898">
+                          <wp:anchor distT="0" distB="0" distL="114300" distR="114300" simplePos="0" relativeHeight="251732992" behindDoc="0" locked="0" layoutInCell="1" allowOverlap="1" wp14:anchorId="6AD7A430" wp14:editId="6DC2A93D">
                             <wp:simplePos x="0" y="0"/>
                             <wp:positionH relativeFrom="column">
-                              <wp:posOffset>53975</wp:posOffset>
+                              <wp:posOffset>107315</wp:posOffset>
                             </wp:positionH>
                             <wp:positionV relativeFrom="paragraph">
-                              <wp:posOffset>15875</wp:posOffset>
+                              <wp:posOffset>28575</wp:posOffset>
                             </wp:positionV>
                             <wp:extent cx="142875" cy="142875"/>
                             <wp:effectExtent l="0" t="0" r="9525" b="9525"/>
@@ -2898,7 +2919,7 @@
                       </mc:Choice>
                       <mc:Fallback>
                         <w:pict>
-                          <v:oval id="Oval 25" o:spid="_x0000_s1026" style="position:absolute;margin-left:4.25pt;margin-top:1.25pt;width:11.25pt;height:11.25pt;z-index:251716608;visibility:visible;mso-wrap-style:square;mso-width-percent:0;mso-height-percent:0;mso-wrap-distance-left:9pt;mso-wrap-distance-top:0;mso-wrap-distance-right:9pt;mso-wrap-distance-bottom:0;mso-position-horizontal:absolute;mso-position-horizontal-relative:text;mso-position-vertical:absolute;mso-position-vertical-relative:text;mso-width-percent:0;mso-height-percent:0;mso-width-relative:margin;mso-height-relative:margin;v-text-anchor:middle" o:gfxdata="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" fillcolor="#5b9bd5 [3204]" stroked="f" strokeweight="1pt">
+                          <v:oval id="Oval 25" o:spid="_x0000_s1026" style="position:absolute;margin-left:8.45pt;margin-top:2.25pt;width:11.25pt;height:11.25pt;z-index:251732992;visibility:visible;mso-wrap-style:square;mso-width-percent:0;mso-height-percent:0;mso-wrap-distance-left:9pt;mso-wrap-distance-top:0;mso-wrap-distance-right:9pt;mso-wrap-distance-bottom:0;mso-position-horizontal:absolute;mso-position-horizontal-relative:text;mso-position-vertical:absolute;mso-position-vertical-relative:text;mso-width-percent:0;mso-height-percent:0;mso-width-relative:margin;mso-height-relative:margin;v-text-anchor:middle" o:gfxdata="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" fillcolor="#5b9bd5 [3204]" stroked="f" strokeweight="1pt">
                             <v:stroke joinstyle="miter"/>
                           </v:oval>
                         </w:pict>
@@ -2910,7 +2931,7 @@
               <w:tc>
                 <w:tcPr>
                   <w:tcW w:w="5944" w:type="dxa"/>
-                  <w:gridSpan w:val="2"/>
+                  <w:gridSpan w:val="3"/>
                 </w:tcPr>
                 <w:p>
                   <w:pPr>
@@ -2921,6 +2942,7 @@
                     <w:rPr>
                       <w:rFonts w:ascii="Segoe UI" w:hAnsi="Segoe UI" w:cs="Segoe UI"/>
                       <w:color w:val="212529"/>
+                      <w:sz w:val="16"/>
                       <w:u w:val="single"/>
                     </w:rPr>
                   </w:pPr>
@@ -2930,6 +2952,7 @@
                       <w:b/>
                       <w:bCs/>
                       <w:color w:val="212529"/>
+                      <w:sz w:val="16"/>
                     </w:rPr>
                     <w:t> </w:t>
                   </w:r>
@@ -2940,7 +2963,7 @@
                       <w:b/>
                       <w:bCs/>
                       <w:color w:val="212529"/>
-                      <w:sz w:val="20"/>
+                      <w:sz w:val="16"/>
                       <w:u w:val="single"/>
                     </w:rPr>
                     <w:t>Introducción</w:t>
@@ -2952,7 +2975,7 @@
                       <w:b/>
                       <w:bCs/>
                       <w:color w:val="212529"/>
-                      <w:sz w:val="20"/>
+                      <w:sz w:val="16"/>
                       <w:u w:val="single"/>
                     </w:rPr>
                     <w:t xml:space="preserve"> al </w:t>
@@ -2964,7 +2987,7 @@
                       <w:b/>
                       <w:bCs/>
                       <w:color w:val="212529"/>
-                      <w:sz w:val="20"/>
+                      <w:sz w:val="16"/>
                       <w:u w:val="single"/>
                     </w:rPr>
                     <w:t>Desarrollo</w:t>
@@ -2976,7 +2999,7 @@
                       <w:b/>
                       <w:bCs/>
                       <w:color w:val="212529"/>
-                      <w:sz w:val="20"/>
+                      <w:sz w:val="16"/>
                       <w:u w:val="single"/>
                     </w:rPr>
                     <w:t xml:space="preserve"> Web II</w:t>
@@ -2998,7 +3021,7 @@
                     </w:tabs>
                     <w:rPr>
                       <w:noProof/>
-                      <w:sz w:val="20"/>
+                      <w:sz w:val="16"/>
                       <w:lang w:val="es-AR" w:eastAsia="es-AR"/>
                     </w:rPr>
                   </w:pPr>
@@ -3019,7 +3042,7 @@
                       <w:rFonts w:ascii="Arial" w:hAnsi="Arial" w:cs="Arial"/>
                       <w:i/>
                       <w:color w:val="767171" w:themeColor="background2" w:themeShade="80"/>
-                      <w:sz w:val="18"/>
+                      <w:sz w:val="16"/>
                     </w:rPr>
                   </w:pPr>
                   <w:proofErr w:type="spellStart"/>
@@ -3028,7 +3051,7 @@
                       <w:rFonts w:ascii="Arial" w:hAnsi="Arial" w:cs="Arial"/>
                       <w:i/>
                       <w:color w:val="767171" w:themeColor="background2" w:themeShade="80"/>
-                      <w:sz w:val="18"/>
+                      <w:sz w:val="16"/>
                     </w:rPr>
                     <w:t>Instituto</w:t>
                   </w:r>
@@ -3038,7 +3061,7 @@
                       <w:rFonts w:ascii="Arial" w:hAnsi="Arial" w:cs="Arial"/>
                       <w:i/>
                       <w:color w:val="767171" w:themeColor="background2" w:themeShade="80"/>
-                      <w:sz w:val="18"/>
+                      <w:sz w:val="16"/>
                     </w:rPr>
                     <w:t xml:space="preserve"> de </w:t>
                   </w:r>
@@ -3048,7 +3071,7 @@
                       <w:rFonts w:ascii="Arial" w:hAnsi="Arial" w:cs="Arial"/>
                       <w:i/>
                       <w:color w:val="767171" w:themeColor="background2" w:themeShade="80"/>
-                      <w:sz w:val="18"/>
+                      <w:sz w:val="16"/>
                     </w:rPr>
                     <w:t>Economía</w:t>
                   </w:r>
@@ -3058,7 +3081,7 @@
                       <w:rFonts w:ascii="Arial" w:hAnsi="Arial" w:cs="Arial"/>
                       <w:i/>
                       <w:color w:val="767171" w:themeColor="background2" w:themeShade="80"/>
-                      <w:sz w:val="18"/>
+                      <w:sz w:val="16"/>
                     </w:rPr>
                     <w:t xml:space="preserve"> </w:t>
                   </w:r>
@@ -3068,7 +3091,7 @@
                       <w:rFonts w:ascii="Arial" w:hAnsi="Arial" w:cs="Arial"/>
                       <w:i/>
                       <w:color w:val="767171" w:themeColor="background2" w:themeShade="80"/>
-                      <w:sz w:val="18"/>
+                      <w:sz w:val="16"/>
                     </w:rPr>
                     <w:t>Internacional</w:t>
                   </w:r>
@@ -3078,7 +3101,7 @@
                       <w:rFonts w:ascii="Arial" w:hAnsi="Arial" w:cs="Arial"/>
                       <w:i/>
                       <w:color w:val="767171" w:themeColor="background2" w:themeShade="80"/>
-                      <w:sz w:val="18"/>
+                      <w:sz w:val="16"/>
                     </w:rPr>
                     <w:t xml:space="preserve"> (Google </w:t>
                   </w:r>
@@ -3088,7 +3111,7 @@
                       <w:rFonts w:ascii="Arial" w:hAnsi="Arial" w:cs="Arial"/>
                       <w:i/>
                       <w:color w:val="767171" w:themeColor="background2" w:themeShade="80"/>
-                      <w:sz w:val="18"/>
+                      <w:sz w:val="16"/>
                     </w:rPr>
                     <w:t>Actívate</w:t>
                   </w:r>
@@ -3098,7 +3121,7 @@
                       <w:rFonts w:ascii="Arial" w:hAnsi="Arial" w:cs="Arial"/>
                       <w:i/>
                       <w:color w:val="767171" w:themeColor="background2" w:themeShade="80"/>
-                      <w:sz w:val="18"/>
+                      <w:sz w:val="16"/>
                     </w:rPr>
                     <w:t>)</w:t>
                   </w:r>
@@ -3107,6 +3130,7 @@
               <w:tc>
                 <w:tcPr>
                   <w:tcW w:w="2972" w:type="dxa"/>
+                  <w:gridSpan w:val="2"/>
                   <w:shd w:val="clear" w:color="auto" w:fill="DEEAF6" w:themeFill="accent1" w:themeFillTint="33"/>
                   <w:vAlign w:val="center"/>
                 </w:tcPr>
@@ -3118,16 +3142,16 @@
                     <w:jc w:val="right"/>
                     <w:rPr>
                       <w:rFonts w:ascii="Arial" w:hAnsi="Arial" w:cs="Arial"/>
-                      <w:sz w:val="20"/>
-                    </w:rPr>
-                  </w:pPr>
-                  <w:hyperlink r:id="rId14" w:history="1">
+                      <w:sz w:val="16"/>
+                    </w:rPr>
+                  </w:pPr>
+                  <w:hyperlink r:id="rId15" w:history="1">
                     <w:r>
                       <w:rPr>
                         <w:rStyle w:val="Hipervnculo"/>
                         <w:rFonts w:ascii="Arial" w:hAnsi="Arial" w:cs="Arial"/>
                         <w:color w:val="4472C4" w:themeColor="accent5"/>
-                        <w:sz w:val="20"/>
+                        <w:sz w:val="16"/>
                       </w:rPr>
                       <w:t>Certification</w:t>
                     </w:r>
@@ -3147,22 +3171,26 @@
                     <w:tabs>
                       <w:tab w:val="center" w:pos="4678"/>
                     </w:tabs>
+                    <w:rPr>
+                      <w:sz w:val="16"/>
+                    </w:rPr>
                   </w:pPr>
                   <w:r>
                     <w:rPr>
                       <w:noProof/>
+                      <w:sz w:val="16"/>
                       <w:lang w:val="es-AR" w:eastAsia="es-AR"/>
                     </w:rPr>
                     <mc:AlternateContent>
                       <mc:Choice Requires="wps">
                         <w:drawing>
-                          <wp:anchor distT="0" distB="0" distL="114300" distR="114300" simplePos="0" relativeHeight="251718656" behindDoc="0" locked="0" layoutInCell="1" allowOverlap="1" wp14:anchorId="1DC8B203" wp14:editId="3761DB0E">
+                          <wp:anchor distT="0" distB="0" distL="114300" distR="114300" simplePos="0" relativeHeight="251735040" behindDoc="0" locked="0" layoutInCell="1" allowOverlap="1" wp14:anchorId="5FE38743" wp14:editId="36C90A27">
                             <wp:simplePos x="0" y="0"/>
                             <wp:positionH relativeFrom="column">
-                              <wp:posOffset>53975</wp:posOffset>
+                              <wp:posOffset>121285</wp:posOffset>
                             </wp:positionH>
                             <wp:positionV relativeFrom="paragraph">
-                              <wp:posOffset>15875</wp:posOffset>
+                              <wp:posOffset>8890</wp:posOffset>
                             </wp:positionV>
                             <wp:extent cx="142875" cy="142875"/>
                             <wp:effectExtent l="0" t="0" r="9525" b="9525"/>
@@ -3221,7 +3249,7 @@
                       </mc:Choice>
                       <mc:Fallback>
                         <w:pict>
-                          <v:oval id="Oval 25" o:spid="_x0000_s1026" style="position:absolute;margin-left:4.25pt;margin-top:1.25pt;width:11.25pt;height:11.25pt;z-index:251718656;visibility:visible;mso-wrap-style:square;mso-width-percent:0;mso-height-percent:0;mso-wrap-distance-left:9pt;mso-wrap-distance-top:0;mso-wrap-distance-right:9pt;mso-wrap-distance-bottom:0;mso-position-horizontal:absolute;mso-position-horizontal-relative:text;mso-position-vertical:absolute;mso-position-vertical-relative:text;mso-width-percent:0;mso-height-percent:0;mso-width-relative:margin;mso-height-relative:margin;v-text-anchor:middle" o:gfxdata="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" fillcolor="#5b9bd5 [3204]" stroked="f" strokeweight="1pt">
+                          <v:oval id="Oval 25" o:spid="_x0000_s1026" style="position:absolute;margin-left:9.55pt;margin-top:.7pt;width:11.25pt;height:11.25pt;z-index:251735040;visibility:visible;mso-wrap-style:square;mso-width-percent:0;mso-height-percent:0;mso-wrap-distance-left:9pt;mso-wrap-distance-top:0;mso-wrap-distance-right:9pt;mso-wrap-distance-bottom:0;mso-position-horizontal:absolute;mso-position-horizontal-relative:text;mso-position-vertical:absolute;mso-position-vertical-relative:text;mso-width-percent:0;mso-height-percent:0;mso-width-relative:margin;mso-height-relative:margin;v-text-anchor:middle" o:gfxdata="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" fillcolor="#5b9bd5 [3204]" stroked="f" strokeweight="1pt">
                             <v:stroke joinstyle="miter"/>
                           </v:oval>
                         </w:pict>
@@ -3233,7 +3261,7 @@
               <w:tc>
                 <w:tcPr>
                   <w:tcW w:w="5944" w:type="dxa"/>
-                  <w:gridSpan w:val="2"/>
+                  <w:gridSpan w:val="3"/>
                 </w:tcPr>
                 <w:p>
                   <w:pPr>
@@ -3244,6 +3272,7 @@
                     <w:rPr>
                       <w:rFonts w:ascii="Segoe UI" w:hAnsi="Segoe UI" w:cs="Segoe UI"/>
                       <w:color w:val="212529"/>
+                      <w:sz w:val="16"/>
                       <w:u w:val="single"/>
                     </w:rPr>
                   </w:pPr>
@@ -3253,6 +3282,7 @@
                       <w:b/>
                       <w:bCs/>
                       <w:color w:val="212529"/>
+                      <w:sz w:val="16"/>
                     </w:rPr>
                     <w:t> </w:t>
                   </w:r>
@@ -3263,7 +3293,7 @@
                       <w:b/>
                       <w:bCs/>
                       <w:color w:val="212529"/>
-                      <w:sz w:val="20"/>
+                      <w:sz w:val="16"/>
                       <w:u w:val="single"/>
                     </w:rPr>
                     <w:t>Introducción</w:t>
@@ -3275,7 +3305,7 @@
                       <w:b/>
                       <w:bCs/>
                       <w:color w:val="212529"/>
-                      <w:sz w:val="20"/>
+                      <w:sz w:val="16"/>
                       <w:u w:val="single"/>
                     </w:rPr>
                     <w:t xml:space="preserve"> al </w:t>
@@ -3287,7 +3317,7 @@
                       <w:b/>
                       <w:bCs/>
                       <w:color w:val="212529"/>
-                      <w:sz w:val="20"/>
+                      <w:sz w:val="16"/>
                       <w:u w:val="single"/>
                     </w:rPr>
                     <w:t>Desarrollo</w:t>
@@ -3299,7 +3329,7 @@
                       <w:b/>
                       <w:bCs/>
                       <w:color w:val="212529"/>
-                      <w:sz w:val="20"/>
+                      <w:sz w:val="16"/>
                       <w:u w:val="single"/>
                     </w:rPr>
                     <w:t xml:space="preserve"> Web I</w:t>
@@ -3321,7 +3351,7 @@
                     </w:tabs>
                     <w:rPr>
                       <w:noProof/>
-                      <w:sz w:val="18"/>
+                      <w:sz w:val="16"/>
                       <w:lang w:val="es-AR" w:eastAsia="es-AR"/>
                     </w:rPr>
                   </w:pPr>
@@ -3342,7 +3372,7 @@
                       <w:rFonts w:ascii="Arial" w:hAnsi="Arial" w:cs="Arial"/>
                       <w:i/>
                       <w:color w:val="767171" w:themeColor="background2" w:themeShade="80"/>
-                      <w:sz w:val="18"/>
+                      <w:sz w:val="16"/>
                     </w:rPr>
                   </w:pPr>
                   <w:proofErr w:type="spellStart"/>
@@ -3351,7 +3381,7 @@
                       <w:rFonts w:ascii="Arial" w:hAnsi="Arial" w:cs="Arial"/>
                       <w:i/>
                       <w:color w:val="767171" w:themeColor="background2" w:themeShade="80"/>
-                      <w:sz w:val="18"/>
+                      <w:sz w:val="16"/>
                     </w:rPr>
                     <w:t>Instituto</w:t>
                   </w:r>
@@ -3361,7 +3391,7 @@
                       <w:rFonts w:ascii="Arial" w:hAnsi="Arial" w:cs="Arial"/>
                       <w:i/>
                       <w:color w:val="767171" w:themeColor="background2" w:themeShade="80"/>
-                      <w:sz w:val="18"/>
+                      <w:sz w:val="16"/>
                     </w:rPr>
                     <w:t xml:space="preserve"> de </w:t>
                   </w:r>
@@ -3371,7 +3401,7 @@
                       <w:rFonts w:ascii="Arial" w:hAnsi="Arial" w:cs="Arial"/>
                       <w:i/>
                       <w:color w:val="767171" w:themeColor="background2" w:themeShade="80"/>
-                      <w:sz w:val="18"/>
+                      <w:sz w:val="16"/>
                     </w:rPr>
                     <w:t>Economía</w:t>
                   </w:r>
@@ -3381,7 +3411,7 @@
                       <w:rFonts w:ascii="Arial" w:hAnsi="Arial" w:cs="Arial"/>
                       <w:i/>
                       <w:color w:val="767171" w:themeColor="background2" w:themeShade="80"/>
-                      <w:sz w:val="18"/>
+                      <w:sz w:val="16"/>
                     </w:rPr>
                     <w:t xml:space="preserve"> </w:t>
                   </w:r>
@@ -3391,7 +3421,7 @@
                       <w:rFonts w:ascii="Arial" w:hAnsi="Arial" w:cs="Arial"/>
                       <w:i/>
                       <w:color w:val="767171" w:themeColor="background2" w:themeShade="80"/>
-                      <w:sz w:val="18"/>
+                      <w:sz w:val="16"/>
                     </w:rPr>
                     <w:t>Internacional</w:t>
                   </w:r>
@@ -3401,7 +3431,7 @@
                       <w:rFonts w:ascii="Arial" w:hAnsi="Arial" w:cs="Arial"/>
                       <w:i/>
                       <w:color w:val="767171" w:themeColor="background2" w:themeShade="80"/>
-                      <w:sz w:val="18"/>
+                      <w:sz w:val="16"/>
                     </w:rPr>
                     <w:t xml:space="preserve"> (Google </w:t>
                   </w:r>
@@ -3411,7 +3441,7 @@
                       <w:rFonts w:ascii="Arial" w:hAnsi="Arial" w:cs="Arial"/>
                       <w:i/>
                       <w:color w:val="767171" w:themeColor="background2" w:themeShade="80"/>
-                      <w:sz w:val="18"/>
+                      <w:sz w:val="16"/>
                     </w:rPr>
                     <w:t>Actívate</w:t>
                   </w:r>
@@ -3421,7 +3451,7 @@
                       <w:rFonts w:ascii="Arial" w:hAnsi="Arial" w:cs="Arial"/>
                       <w:i/>
                       <w:color w:val="767171" w:themeColor="background2" w:themeShade="80"/>
-                      <w:sz w:val="18"/>
+                      <w:sz w:val="16"/>
                     </w:rPr>
                     <w:t>)</w:t>
                   </w:r>
@@ -3430,6 +3460,7 @@
               <w:tc>
                 <w:tcPr>
                   <w:tcW w:w="2972" w:type="dxa"/>
+                  <w:gridSpan w:val="2"/>
                   <w:shd w:val="clear" w:color="auto" w:fill="DEEAF6" w:themeFill="accent1" w:themeFillTint="33"/>
                   <w:vAlign w:val="center"/>
                 </w:tcPr>
@@ -3441,15 +3472,15 @@
                     <w:jc w:val="right"/>
                     <w:rPr>
                       <w:rFonts w:ascii="Arial" w:hAnsi="Arial" w:cs="Arial"/>
-                      <w:sz w:val="20"/>
-                    </w:rPr>
-                  </w:pPr>
-                  <w:hyperlink r:id="rId15" w:history="1">
+                      <w:sz w:val="16"/>
+                    </w:rPr>
+                  </w:pPr>
+                  <w:hyperlink r:id="rId16" w:history="1">
                     <w:r>
                       <w:rPr>
                         <w:rStyle w:val="Hipervnculo"/>
                         <w:rFonts w:ascii="Arial" w:hAnsi="Arial" w:cs="Arial"/>
-                        <w:sz w:val="20"/>
+                        <w:sz w:val="16"/>
                       </w:rPr>
                       <w:t>Certification</w:t>
                     </w:r>
@@ -3469,22 +3500,26 @@
                     <w:tabs>
                       <w:tab w:val="center" w:pos="4678"/>
                     </w:tabs>
+                    <w:rPr>
+                      <w:sz w:val="16"/>
+                    </w:rPr>
                   </w:pPr>
                   <w:r>
                     <w:rPr>
                       <w:noProof/>
+                      <w:sz w:val="16"/>
                       <w:lang w:val="es-AR" w:eastAsia="es-AR"/>
                     </w:rPr>
                     <mc:AlternateContent>
                       <mc:Choice Requires="wps">
                         <w:drawing>
-                          <wp:anchor distT="0" distB="0" distL="114300" distR="114300" simplePos="0" relativeHeight="251719680" behindDoc="0" locked="0" layoutInCell="1" allowOverlap="1" wp14:anchorId="401D8A3E" wp14:editId="484D446A">
+                          <wp:anchor distT="0" distB="0" distL="114300" distR="114300" simplePos="0" relativeHeight="251736064" behindDoc="0" locked="0" layoutInCell="1" allowOverlap="1" wp14:anchorId="59975AD3" wp14:editId="1E8436A2">
                             <wp:simplePos x="0" y="0"/>
                             <wp:positionH relativeFrom="column">
-                              <wp:posOffset>53975</wp:posOffset>
+                              <wp:posOffset>110490</wp:posOffset>
                             </wp:positionH>
                             <wp:positionV relativeFrom="paragraph">
-                              <wp:posOffset>15875</wp:posOffset>
+                              <wp:posOffset>17145</wp:posOffset>
                             </wp:positionV>
                             <wp:extent cx="142875" cy="142875"/>
                             <wp:effectExtent l="0" t="0" r="9525" b="9525"/>
@@ -3543,7 +3578,7 @@
                       </mc:Choice>
                       <mc:Fallback>
                         <w:pict>
-                          <v:oval id="Oval 25" o:spid="_x0000_s1026" style="position:absolute;margin-left:4.25pt;margin-top:1.25pt;width:11.25pt;height:11.25pt;z-index:251719680;visibility:visible;mso-wrap-style:square;mso-width-percent:0;mso-height-percent:0;mso-wrap-distance-left:9pt;mso-wrap-distance-top:0;mso-wrap-distance-right:9pt;mso-wrap-distance-bottom:0;mso-position-horizontal:absolute;mso-position-horizontal-relative:text;mso-position-vertical:absolute;mso-position-vertical-relative:text;mso-width-percent:0;mso-height-percent:0;mso-width-relative:margin;mso-height-relative:margin;v-text-anchor:middle" o:gfxdata="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" fillcolor="#5b9bd5 [3204]" stroked="f" strokeweight="1pt">
+                          <v:oval id="Oval 25" o:spid="_x0000_s1026" style="position:absolute;margin-left:8.7pt;margin-top:1.35pt;width:11.25pt;height:11.25pt;z-index:251736064;visibility:visible;mso-wrap-style:square;mso-width-percent:0;mso-height-percent:0;mso-wrap-distance-left:9pt;mso-wrap-distance-top:0;mso-wrap-distance-right:9pt;mso-wrap-distance-bottom:0;mso-position-horizontal:absolute;mso-position-horizontal-relative:text;mso-position-vertical:absolute;mso-position-vertical-relative:text;mso-width-percent:0;mso-height-percent:0;mso-width-relative:margin;mso-height-relative:margin;v-text-anchor:middle" o:gfxdata="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" fillcolor="#5b9bd5 [3204]" stroked="f" strokeweight="1pt">
                             <v:stroke joinstyle="miter"/>
                           </v:oval>
                         </w:pict>
@@ -3555,7 +3590,7 @@
               <w:tc>
                 <w:tcPr>
                   <w:tcW w:w="5944" w:type="dxa"/>
-                  <w:gridSpan w:val="2"/>
+                  <w:gridSpan w:val="3"/>
                 </w:tcPr>
                 <w:p>
                   <w:pPr>
@@ -3566,6 +3601,7 @@
                     <w:rPr>
                       <w:rFonts w:ascii="Segoe UI" w:hAnsi="Segoe UI" w:cs="Segoe UI"/>
                       <w:color w:val="212529"/>
+                      <w:sz w:val="16"/>
                       <w:u w:val="single"/>
                     </w:rPr>
                   </w:pPr>
@@ -3575,29 +3611,19 @@
                       <w:b/>
                       <w:bCs/>
                       <w:color w:val="212529"/>
+                      <w:sz w:val="16"/>
                       <w:u w:val="single"/>
                     </w:rPr>
-                    <w:t> </w:t>
-                  </w:r>
+                    <w:t xml:space="preserve"> Tester QA </w:t>
+                  </w:r>
+                  <w:proofErr w:type="spellStart"/>
                   <w:r>
                     <w:rPr>
                       <w:rFonts w:ascii="Segoe UI" w:hAnsi="Segoe UI" w:cs="Segoe UI"/>
                       <w:b/>
                       <w:bCs/>
                       <w:color w:val="212529"/>
-                      <w:sz w:val="20"/>
-                      <w:u w:val="single"/>
-                    </w:rPr>
-                    <w:t xml:space="preserve">Tester QA </w:t>
-                  </w:r>
-                  <w:proofErr w:type="spellStart"/>
-                  <w:r>
-                    <w:rPr>
-                      <w:rFonts w:ascii="Segoe UI" w:hAnsi="Segoe UI" w:cs="Segoe UI"/>
-                      <w:b/>
-                      <w:bCs/>
-                      <w:color w:val="212529"/>
-                      <w:sz w:val="20"/>
+                      <w:sz w:val="16"/>
                       <w:u w:val="single"/>
                     </w:rPr>
                     <w:t>Avanzado</w:t>
@@ -3620,7 +3646,7 @@
                     </w:tabs>
                     <w:rPr>
                       <w:noProof/>
-                      <w:sz w:val="20"/>
+                      <w:sz w:val="16"/>
                       <w:lang w:val="es-AR" w:eastAsia="es-AR"/>
                     </w:rPr>
                   </w:pPr>
@@ -3641,7 +3667,7 @@
                       <w:rFonts w:ascii="Arial" w:hAnsi="Arial" w:cs="Arial"/>
                       <w:i/>
                       <w:color w:val="767171" w:themeColor="background2" w:themeShade="80"/>
-                      <w:sz w:val="20"/>
+                      <w:sz w:val="16"/>
                     </w:rPr>
                   </w:pPr>
                   <w:proofErr w:type="spellStart"/>
@@ -3650,7 +3676,7 @@
                       <w:rFonts w:ascii="Arial" w:hAnsi="Arial" w:cs="Arial"/>
                       <w:i/>
                       <w:color w:val="767171" w:themeColor="background2" w:themeShade="80"/>
-                      <w:sz w:val="18"/>
+                      <w:sz w:val="16"/>
                     </w:rPr>
                     <w:t>Educación</w:t>
                   </w:r>
@@ -3660,7 +3686,7 @@
                       <w:rFonts w:ascii="Arial" w:hAnsi="Arial" w:cs="Arial"/>
                       <w:i/>
                       <w:color w:val="767171" w:themeColor="background2" w:themeShade="80"/>
-                      <w:sz w:val="18"/>
+                      <w:sz w:val="16"/>
                     </w:rPr>
                     <w:t xml:space="preserve"> IT</w:t>
                   </w:r>
@@ -3669,6 +3695,7 @@
               <w:tc>
                 <w:tcPr>
                   <w:tcW w:w="2972" w:type="dxa"/>
+                  <w:gridSpan w:val="2"/>
                   <w:shd w:val="clear" w:color="auto" w:fill="DEEAF6" w:themeFill="accent1" w:themeFillTint="33"/>
                   <w:vAlign w:val="center"/>
                 </w:tcPr>
@@ -3680,15 +3707,15 @@
                     <w:jc w:val="right"/>
                     <w:rPr>
                       <w:rFonts w:ascii="Arial" w:hAnsi="Arial" w:cs="Arial"/>
-                      <w:sz w:val="20"/>
-                    </w:rPr>
-                  </w:pPr>
-                  <w:hyperlink r:id="rId16" w:history="1">
+                      <w:sz w:val="16"/>
+                    </w:rPr>
+                  </w:pPr>
+                  <w:hyperlink r:id="rId17" w:history="1">
                     <w:r>
                       <w:rPr>
                         <w:rStyle w:val="Hipervnculo"/>
                         <w:rFonts w:ascii="Arial" w:hAnsi="Arial" w:cs="Arial"/>
-                        <w:sz w:val="20"/>
+                        <w:sz w:val="16"/>
                       </w:rPr>
                       <w:t>Certification</w:t>
                     </w:r>
@@ -3708,22 +3735,26 @@
                     <w:tabs>
                       <w:tab w:val="center" w:pos="4678"/>
                     </w:tabs>
+                    <w:rPr>
+                      <w:sz w:val="16"/>
+                    </w:rPr>
                   </w:pPr>
                   <w:r>
                     <w:rPr>
                       <w:noProof/>
+                      <w:sz w:val="16"/>
                       <w:lang w:val="es-AR" w:eastAsia="es-AR"/>
                     </w:rPr>
                     <mc:AlternateContent>
                       <mc:Choice Requires="wps">
                         <w:drawing>
-                          <wp:anchor distT="0" distB="0" distL="114300" distR="114300" simplePos="0" relativeHeight="251717632" behindDoc="0" locked="0" layoutInCell="1" allowOverlap="1" wp14:anchorId="574672D2" wp14:editId="44AFB3BC">
+                          <wp:anchor distT="0" distB="0" distL="114300" distR="114300" simplePos="0" relativeHeight="251734016" behindDoc="0" locked="0" layoutInCell="1" allowOverlap="1" wp14:anchorId="5130A07E" wp14:editId="5189F217">
                             <wp:simplePos x="0" y="0"/>
                             <wp:positionH relativeFrom="column">
-                              <wp:posOffset>53975</wp:posOffset>
+                              <wp:posOffset>128270</wp:posOffset>
                             </wp:positionH>
                             <wp:positionV relativeFrom="paragraph">
-                              <wp:posOffset>15875</wp:posOffset>
+                              <wp:posOffset>8255</wp:posOffset>
                             </wp:positionV>
                             <wp:extent cx="142875" cy="142875"/>
                             <wp:effectExtent l="0" t="0" r="9525" b="9525"/>
@@ -3782,7 +3813,7 @@
                       </mc:Choice>
                       <mc:Fallback>
                         <w:pict>
-                          <v:oval id="Oval 26" o:spid="_x0000_s1026" style="position:absolute;margin-left:4.25pt;margin-top:1.25pt;width:11.25pt;height:11.25pt;z-index:251717632;visibility:visible;mso-wrap-style:square;mso-width-percent:0;mso-height-percent:0;mso-wrap-distance-left:9pt;mso-wrap-distance-top:0;mso-wrap-distance-right:9pt;mso-wrap-distance-bottom:0;mso-position-horizontal:absolute;mso-position-horizontal-relative:text;mso-position-vertical:absolute;mso-position-vertical-relative:text;mso-width-percent:0;mso-height-percent:0;mso-width-relative:margin;mso-height-relative:margin;v-text-anchor:middle" o:gfxdata="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" fillcolor="#5b9bd5 [3204]" stroked="f" strokeweight="1pt">
+                          <v:oval id="Oval 26" o:spid="_x0000_s1026" style="position:absolute;margin-left:10.1pt;margin-top:.65pt;width:11.25pt;height:11.25pt;z-index:251734016;visibility:visible;mso-wrap-style:square;mso-width-percent:0;mso-height-percent:0;mso-wrap-distance-left:9pt;mso-wrap-distance-top:0;mso-wrap-distance-right:9pt;mso-wrap-distance-bottom:0;mso-position-horizontal:absolute;mso-position-horizontal-relative:text;mso-position-vertical:absolute;mso-position-vertical-relative:text;mso-width-percent:0;mso-height-percent:0;mso-width-relative:margin;mso-height-relative:margin;v-text-anchor:middle" o:gfxdata="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" fillcolor="#5b9bd5 [3204]" stroked="f" strokeweight="1pt">
                             <v:stroke joinstyle="miter"/>
                           </v:oval>
                         </w:pict>
@@ -3794,7 +3825,7 @@
               <w:tc>
                 <w:tcPr>
                   <w:tcW w:w="5944" w:type="dxa"/>
-                  <w:gridSpan w:val="2"/>
+                  <w:gridSpan w:val="3"/>
                 </w:tcPr>
                 <w:p>
                   <w:pPr>
@@ -3804,6 +3835,7 @@
                     <w:rPr>
                       <w:rFonts w:ascii="Arial" w:hAnsi="Arial" w:cs="Arial"/>
                       <w:b/>
+                      <w:sz w:val="16"/>
                       <w:u w:val="single"/>
                     </w:rPr>
                   </w:pPr>
@@ -3811,7 +3843,7 @@
                     <w:rPr>
                       <w:rFonts w:ascii="Arial" w:hAnsi="Arial" w:cs="Arial"/>
                       <w:b/>
-                      <w:sz w:val="20"/>
+                      <w:sz w:val="16"/>
                       <w:u w:val="single"/>
                     </w:rPr>
                     <w:t>Tester QA</w:t>
@@ -3833,6 +3865,7 @@
                     </w:tabs>
                     <w:rPr>
                       <w:noProof/>
+                      <w:sz w:val="16"/>
                       <w:lang w:val="es-AR" w:eastAsia="es-AR"/>
                     </w:rPr>
                   </w:pPr>
@@ -3853,7 +3886,7 @@
                       <w:rFonts w:ascii="Arial" w:hAnsi="Arial" w:cs="Arial"/>
                       <w:i/>
                       <w:color w:val="767171" w:themeColor="background2" w:themeShade="80"/>
-                      <w:sz w:val="18"/>
+                      <w:sz w:val="16"/>
                     </w:rPr>
                   </w:pPr>
                   <w:proofErr w:type="spellStart"/>
@@ -3862,7 +3895,7 @@
                       <w:rFonts w:ascii="Arial" w:hAnsi="Arial" w:cs="Arial"/>
                       <w:i/>
                       <w:color w:val="767171" w:themeColor="background2" w:themeShade="80"/>
-                      <w:sz w:val="18"/>
+                      <w:sz w:val="16"/>
                     </w:rPr>
                     <w:t>EducacionIT</w:t>
                   </w:r>
@@ -3872,6 +3905,7 @@
               <w:tc>
                 <w:tcPr>
                   <w:tcW w:w="2972" w:type="dxa"/>
+                  <w:gridSpan w:val="2"/>
                   <w:shd w:val="clear" w:color="auto" w:fill="DEEAF6" w:themeFill="accent1" w:themeFillTint="33"/>
                   <w:vAlign w:val="center"/>
                 </w:tcPr>
@@ -3883,15 +3917,15 @@
                     <w:jc w:val="right"/>
                     <w:rPr>
                       <w:rFonts w:ascii="Arial" w:hAnsi="Arial" w:cs="Arial"/>
-                      <w:sz w:val="20"/>
-                    </w:rPr>
-                  </w:pPr>
-                  <w:hyperlink r:id="rId17" w:history="1">
+                      <w:sz w:val="16"/>
+                    </w:rPr>
+                  </w:pPr>
+                  <w:hyperlink r:id="rId18" w:history="1">
                     <w:r>
                       <w:rPr>
                         <w:rStyle w:val="Hipervnculo"/>
                         <w:rFonts w:ascii="Arial" w:hAnsi="Arial" w:cs="Arial"/>
-                        <w:sz w:val="20"/>
+                        <w:sz w:val="16"/>
                       </w:rPr>
                       <w:t>Certification</w:t>
                     </w:r>
@@ -3980,7 +4014,7 @@
                       <w:lang w:val="es-AR" w:eastAsia="es-AR"/>
                     </w:rPr>
                     <w:drawing>
-                      <wp:inline distT="0" distB="0" distL="0" distR="0" wp14:anchorId="10139339" wp14:editId="5A039CCA">
+                      <wp:inline distT="0" distB="0" distL="0" distR="0" wp14:anchorId="7068E141" wp14:editId="02965D00">
                         <wp:extent cx="285750" cy="285750"/>
                         <wp:effectExtent l="0" t="0" r="0" b="0"/>
                         <wp:docPr id="9" name="Picture 9"/>
@@ -3997,7 +4031,7 @@
                                 </pic:cNvPicPr>
                               </pic:nvPicPr>
                               <pic:blipFill>
-                                <a:blip r:embed="rId18">
+                                <a:blip r:embed="rId19">
                                   <a:extLst>
                                     <a:ext uri="{28A0092B-C50C-407E-A947-70E740481C1C}">
                                       <a14:useLocalDpi xmlns:a14="http://schemas.microsoft.com/office/drawing/2010/main" val="0"/>
@@ -4058,7 +4092,7 @@
                     <mc:AlternateContent>
                       <mc:Choice Requires="wps">
                         <w:drawing>
-                          <wp:anchor distT="0" distB="0" distL="114300" distR="114300" simplePos="0" relativeHeight="251701248" behindDoc="0" locked="0" layoutInCell="1" allowOverlap="1" wp14:anchorId="57A2DC3B" wp14:editId="1DE79E06">
+                          <wp:anchor distT="0" distB="0" distL="114300" distR="114300" simplePos="0" relativeHeight="251701248" behindDoc="0" locked="0" layoutInCell="1" allowOverlap="1" wp14:anchorId="5D7A6925" wp14:editId="3C20875C">
                             <wp:simplePos x="0" y="0"/>
                             <wp:positionH relativeFrom="column">
                               <wp:posOffset>1000760</wp:posOffset>
@@ -4112,7 +4146,7 @@
                           </wp:anchor>
                         </w:drawing>
                       </mc:Choice>
-                      <mc:Fallback xmlns:cx="http://schemas.microsoft.com/office/drawing/2014/chartex" xmlns:cx1="http://schemas.microsoft.com/office/drawing/2015/9/8/chartex" xmlns:w15="http://schemas.microsoft.com/office/word/2012/wordml" xmlns:w16se="http://schemas.microsoft.com/office/word/2015/wordml/symex">
+                      <mc:Fallback xmlns:w16se="http://schemas.microsoft.com/office/word/2015/wordml/symex" xmlns:w15="http://schemas.microsoft.com/office/word/2012/wordml" xmlns:cx1="http://schemas.microsoft.com/office/drawing/2015/9/8/chartex" xmlns:cx="http://schemas.microsoft.com/office/drawing/2014/chartex">
                         <w:pict>
                           <v:line w14:anchorId="04985DEF" id="Straight Connector 8" o:spid="_x0000_s1026" style="position:absolute;z-index:251701248;visibility:visible;mso-wrap-style:square;mso-width-percent:0;mso-height-percent:0;mso-wrap-distance-left:9pt;mso-wrap-distance-top:0;mso-wrap-distance-right:9pt;mso-wrap-distance-bottom:0;mso-position-horizontal:absolute;mso-position-horizontal-relative:text;mso-position-vertical:absolute;mso-position-vertical-relative:text;mso-width-percent:0;mso-height-percent:0;mso-width-relative:margin;mso-height-relative:margin" from="78.8pt,12.45pt" to="161.3pt,12.45pt" o:gfxdata="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" strokecolor="#5b9bd5 [3204]" strokeweight="3pt">
                             <v:stroke joinstyle="miter"/>
@@ -4256,23 +4290,21 @@
                       <w:lang w:val="es-AR"/>
                     </w:rPr>
                   </w:pPr>
-                  <w:proofErr w:type="spellStart"/>
                   <w:r>
                     <w:rPr>
                       <w:b/>
                       <w:color w:val="3B3838" w:themeColor="background2" w:themeShade="40"/>
                       <w:lang w:val="es-AR"/>
                     </w:rPr>
-                    <w:t>Av</w:t>
-                  </w:r>
-                  <w:proofErr w:type="spellEnd"/>
+                    <w:t>Monserrat -</w:t>
+                  </w:r>
                   <w:r>
                     <w:rPr>
                       <w:b/>
                       <w:color w:val="3B3838" w:themeColor="background2" w:themeShade="40"/>
                       <w:lang w:val="es-AR"/>
                     </w:rPr>
-                    <w:t xml:space="preserve"> Belgrano 1265. CABA</w:t>
+                    <w:t xml:space="preserve"> CABA</w:t>
                   </w:r>
                 </w:p>
               </w:tc>
@@ -4340,7 +4372,7 @@
                       <w:lang w:val="es-AR" w:eastAsia="es-AR"/>
                     </w:rPr>
                     <w:drawing>
-                      <wp:inline distT="0" distB="0" distL="0" distR="0" wp14:anchorId="59A616CF" wp14:editId="53C5D9BE">
+                      <wp:inline distT="0" distB="0" distL="0" distR="0" wp14:anchorId="46F5B9E0" wp14:editId="5BE89DF7">
                         <wp:extent cx="285750" cy="285750"/>
                         <wp:effectExtent l="0" t="0" r="0" b="0"/>
                         <wp:docPr id="11" name="Picture 11"/>
@@ -4357,7 +4389,7 @@
                                 </pic:cNvPicPr>
                               </pic:nvPicPr>
                               <pic:blipFill>
-                                <a:blip r:embed="rId19">
+                                <a:blip r:embed="rId20">
                                   <a:extLst>
                                     <a:ext uri="{28A0092B-C50C-407E-A947-70E740481C1C}">
                                       <a14:useLocalDpi xmlns:a14="http://schemas.microsoft.com/office/drawing/2010/main" val="0"/>
@@ -4418,7 +4450,7 @@
                     <mc:AlternateContent>
                       <mc:Choice Requires="wps">
                         <w:drawing>
-                          <wp:anchor distT="0" distB="0" distL="114300" distR="114300" simplePos="0" relativeHeight="251707392" behindDoc="0" locked="0" layoutInCell="1" allowOverlap="1" wp14:anchorId="683F1FFE" wp14:editId="58BB4889">
+                          <wp:anchor distT="0" distB="0" distL="114300" distR="114300" simplePos="0" relativeHeight="251707392" behindDoc="0" locked="0" layoutInCell="1" allowOverlap="1" wp14:anchorId="0600F389" wp14:editId="6D8B8A56">
                             <wp:simplePos x="0" y="0"/>
                             <wp:positionH relativeFrom="column">
                               <wp:posOffset>819150</wp:posOffset>
@@ -4472,7 +4504,7 @@
                           </wp:anchor>
                         </w:drawing>
                       </mc:Choice>
-                      <mc:Fallback xmlns:cx="http://schemas.microsoft.com/office/drawing/2014/chartex" xmlns:cx1="http://schemas.microsoft.com/office/drawing/2015/9/8/chartex" xmlns:w15="http://schemas.microsoft.com/office/word/2012/wordml" xmlns:w16se="http://schemas.microsoft.com/office/word/2015/wordml/symex">
+                      <mc:Fallback xmlns:w16se="http://schemas.microsoft.com/office/word/2015/wordml/symex" xmlns:w15="http://schemas.microsoft.com/office/word/2012/wordml" xmlns:cx1="http://schemas.microsoft.com/office/drawing/2015/9/8/chartex" xmlns:cx="http://schemas.microsoft.com/office/drawing/2014/chartex">
                         <w:pict>
                           <v:line w14:anchorId="4F0D40BF" id="Straight Connector 10" o:spid="_x0000_s1026" style="position:absolute;z-index:251707392;visibility:visible;mso-wrap-style:square;mso-width-percent:0;mso-height-percent:0;mso-wrap-distance-left:9pt;mso-wrap-distance-top:0;mso-wrap-distance-right:9pt;mso-wrap-distance-bottom:0;mso-position-horizontal:absolute;mso-position-horizontal-relative:text;mso-position-vertical:absolute;mso-position-vertical-relative:text;mso-width-percent:0;mso-height-percent:0;mso-width-relative:margin;mso-height-relative:margin" from="64.5pt,12.45pt" to="158.25pt,12.45pt" o:gfxdata="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" strokecolor="#5b9bd5 [3204]" strokeweight="3pt">
                             <v:stroke joinstyle="miter"/>
@@ -4611,23 +4643,6 @@
                       <w:lang w:val="es-AR"/>
                     </w:rPr>
                   </w:pPr>
-                  <w:r>
-                    <w:rPr>
-                      <w:b/>
-                      <w:color w:val="767171" w:themeColor="background2" w:themeShade="80"/>
-                      <w:sz w:val="20"/>
-                      <w:lang w:val="es-AR"/>
-                    </w:rPr>
-                    <w:t xml:space="preserve">Origen: </w:t>
-                  </w:r>
-                  <w:r>
-                    <w:rPr>
-                      <w:b/>
-                      <w:color w:val="3B3838" w:themeColor="background2" w:themeShade="40"/>
-                      <w:lang w:val="es-AR"/>
-                    </w:rPr>
-                    <w:t>Caracas/Venezuela</w:t>
-                  </w:r>
                 </w:p>
               </w:tc>
             </w:tr>
@@ -4695,7 +4710,7 @@
                       <w:lang w:val="es-AR" w:eastAsia="es-AR"/>
                     </w:rPr>
                     <w:drawing>
-                      <wp:inline distT="0" distB="0" distL="0" distR="0" wp14:anchorId="23DA93E0" wp14:editId="1367C5A1">
+                      <wp:inline distT="0" distB="0" distL="0" distR="0" wp14:anchorId="1D46EE98" wp14:editId="453BFF88">
                         <wp:extent cx="285750" cy="285750"/>
                         <wp:effectExtent l="0" t="0" r="0" b="0"/>
                         <wp:docPr id="13" name="Picture 13"/>
@@ -4712,7 +4727,7 @@
                                 </pic:cNvPicPr>
                               </pic:nvPicPr>
                               <pic:blipFill>
-                                <a:blip r:embed="rId20">
+                                <a:blip r:embed="rId21">
                                   <a:extLst>
                                     <a:ext uri="{28A0092B-C50C-407E-A947-70E740481C1C}">
                                       <a14:useLocalDpi xmlns:a14="http://schemas.microsoft.com/office/drawing/2010/main" val="0"/>
@@ -4827,7 +4842,7 @@
                           </wp:anchor>
                         </w:drawing>
                       </mc:Choice>
-                      <mc:Fallback xmlns:cx="http://schemas.microsoft.com/office/drawing/2014/chartex" xmlns:cx1="http://schemas.microsoft.com/office/drawing/2015/9/8/chartex" xmlns:w15="http://schemas.microsoft.com/office/word/2012/wordml" xmlns:w16se="http://schemas.microsoft.com/office/word/2015/wordml/symex">
+                      <mc:Fallback xmlns:w16se="http://schemas.microsoft.com/office/word/2015/wordml/symex" xmlns:w15="http://schemas.microsoft.com/office/word/2012/wordml" xmlns:cx1="http://schemas.microsoft.com/office/drawing/2015/9/8/chartex" xmlns:cx="http://schemas.microsoft.com/office/drawing/2014/chartex">
                         <w:pict>
                           <v:line w14:anchorId="5646FA42" id="Straight Connector 12" o:spid="_x0000_s1026" style="position:absolute;z-index:251708416;visibility:visible;mso-wrap-style:square;mso-width-percent:0;mso-height-percent:0;mso-wrap-distance-left:9pt;mso-wrap-distance-top:0;mso-wrap-distance-right:9pt;mso-wrap-distance-bottom:0;mso-position-horizontal:absolute;mso-position-horizontal-relative:text;mso-position-vertical:absolute;mso-position-vertical-relative:text;mso-width-percent:0;mso-height-percent:0;mso-width-relative:margin;mso-height-relative:margin" from="57.05pt,12.8pt" to="151.55pt,12.8pt" o:gfxdata="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" strokecolor="#5b9bd5 [3204]" strokeweight="3pt">
                             <v:stroke joinstyle="miter"/>
@@ -4892,13 +4907,13 @@
                     </w:rPr>
                     <w:drawing>
                       <wp:inline distT="0" distB="0" distL="0" distR="0" wp14:anchorId="00AFAC9D" wp14:editId="6E7DB89B">
-                        <wp:extent cx="2477386" cy="3583172"/>
-                        <wp:effectExtent l="0" t="0" r="18415" b="0"/>
+                        <wp:extent cx="2476500" cy="4216400"/>
+                        <wp:effectExtent l="0" t="0" r="19050" b="0"/>
                         <wp:docPr id="28" name="Chart 28"/>
                         <wp:cNvGraphicFramePr/>
                         <a:graphic xmlns:a="http://schemas.openxmlformats.org/drawingml/2006/main">
                           <a:graphicData uri="http://schemas.openxmlformats.org/drawingml/2006/chart">
-                            <c:chart xmlns:c="http://schemas.openxmlformats.org/drawingml/2006/chart" xmlns:r="http://schemas.openxmlformats.org/officeDocument/2006/relationships" r:id="rId21"/>
+                            <c:chart xmlns:c="http://schemas.openxmlformats.org/drawingml/2006/chart" xmlns:r="http://schemas.openxmlformats.org/officeDocument/2006/relationships" r:id="rId22"/>
                           </a:graphicData>
                         </a:graphic>
                       </wp:inline>
@@ -5002,6 +5017,243 @@
     </w:p>
   </w:footnote>
 </w:footnotes>
+</file>
+
+<file path=word/numbering.xml><?xml version="1.0" encoding="utf-8"?>
+<w:numbering xmlns:wpc="http://schemas.microsoft.com/office/word/2010/wordprocessingCanvas" xmlns:mc="http://schemas.openxmlformats.org/markup-compatibility/2006" xmlns:o="urn:schemas-microsoft-com:office:office" xmlns:r="http://schemas.openxmlformats.org/officeDocument/2006/relationships" xmlns:m="http://schemas.openxmlformats.org/officeDocument/2006/math" xmlns:v="urn:schemas-microsoft-com:vml" xmlns:wp14="http://schemas.microsoft.com/office/word/2010/wordprocessingDrawing" xmlns:wp="http://schemas.openxmlformats.org/drawingml/2006/wordprocessingDrawing" xmlns:w10="urn:schemas-microsoft-com:office:word" xmlns:w="http://schemas.openxmlformats.org/wordprocessingml/2006/main" xmlns:w14="http://schemas.microsoft.com/office/word/2010/wordml" xmlns:wpg="http://schemas.microsoft.com/office/word/2010/wordprocessingGroup" xmlns:wpi="http://schemas.microsoft.com/office/word/2010/wordprocessingInk" xmlns:wne="http://schemas.microsoft.com/office/word/2006/wordml" xmlns:wps="http://schemas.microsoft.com/office/word/2010/wordprocessingShape" mc:Ignorable="w14 wp14">
+  <w:abstractNum w:abstractNumId="0">
+    <w:nsid w:val="0CB41377"/>
+    <w:multiLevelType w:val="hybridMultilevel"/>
+    <w:tmpl w:val="08C60590"/>
+    <w:lvl w:ilvl="0" w:tplc="07386728">
+      <w:start w:val="333"/>
+      <w:numFmt w:val="bullet"/>
+      <w:lvlText w:val="-"/>
+      <w:lvlJc w:val="left"/>
+      <w:pPr>
+        <w:ind w:left="720" w:hanging="360"/>
+      </w:pPr>
+      <w:rPr>
+        <w:rFonts w:ascii="Calibri" w:eastAsiaTheme="minorHAnsi" w:hAnsi="Calibri" w:cstheme="minorBidi" w:hint="default"/>
+      </w:rPr>
+    </w:lvl>
+    <w:lvl w:ilvl="1" w:tplc="2C0A0003" w:tentative="1">
+      <w:start w:val="1"/>
+      <w:numFmt w:val="bullet"/>
+      <w:lvlText w:val="o"/>
+      <w:lvlJc w:val="left"/>
+      <w:pPr>
+        <w:ind w:left="1440" w:hanging="360"/>
+      </w:pPr>
+      <w:rPr>
+        <w:rFonts w:ascii="Courier New" w:hAnsi="Courier New" w:cs="Courier New" w:hint="default"/>
+      </w:rPr>
+    </w:lvl>
+    <w:lvl w:ilvl="2" w:tplc="2C0A0005" w:tentative="1">
+      <w:start w:val="1"/>
+      <w:numFmt w:val="bullet"/>
+      <w:lvlText w:val=""/>
+      <w:lvlJc w:val="left"/>
+      <w:pPr>
+        <w:ind w:left="2160" w:hanging="360"/>
+      </w:pPr>
+      <w:rPr>
+        <w:rFonts w:ascii="Wingdings" w:hAnsi="Wingdings" w:hint="default"/>
+      </w:rPr>
+    </w:lvl>
+    <w:lvl w:ilvl="3" w:tplc="2C0A0001" w:tentative="1">
+      <w:start w:val="1"/>
+      <w:numFmt w:val="bullet"/>
+      <w:lvlText w:val=""/>
+      <w:lvlJc w:val="left"/>
+      <w:pPr>
+        <w:ind w:left="2880" w:hanging="360"/>
+      </w:pPr>
+      <w:rPr>
+        <w:rFonts w:ascii="Symbol" w:hAnsi="Symbol" w:hint="default"/>
+      </w:rPr>
+    </w:lvl>
+    <w:lvl w:ilvl="4" w:tplc="2C0A0003" w:tentative="1">
+      <w:start w:val="1"/>
+      <w:numFmt w:val="bullet"/>
+      <w:lvlText w:val="o"/>
+      <w:lvlJc w:val="left"/>
+      <w:pPr>
+        <w:ind w:left="3600" w:hanging="360"/>
+      </w:pPr>
+      <w:rPr>
+        <w:rFonts w:ascii="Courier New" w:hAnsi="Courier New" w:cs="Courier New" w:hint="default"/>
+      </w:rPr>
+    </w:lvl>
+    <w:lvl w:ilvl="5" w:tplc="2C0A0005" w:tentative="1">
+      <w:start w:val="1"/>
+      <w:numFmt w:val="bullet"/>
+      <w:lvlText w:val=""/>
+      <w:lvlJc w:val="left"/>
+      <w:pPr>
+        <w:ind w:left="4320" w:hanging="360"/>
+      </w:pPr>
+      <w:rPr>
+        <w:rFonts w:ascii="Wingdings" w:hAnsi="Wingdings" w:hint="default"/>
+      </w:rPr>
+    </w:lvl>
+    <w:lvl w:ilvl="6" w:tplc="2C0A0001" w:tentative="1">
+      <w:start w:val="1"/>
+      <w:numFmt w:val="bullet"/>
+      <w:lvlText w:val=""/>
+      <w:lvlJc w:val="left"/>
+      <w:pPr>
+        <w:ind w:left="5040" w:hanging="360"/>
+      </w:pPr>
+      <w:rPr>
+        <w:rFonts w:ascii="Symbol" w:hAnsi="Symbol" w:hint="default"/>
+      </w:rPr>
+    </w:lvl>
+    <w:lvl w:ilvl="7" w:tplc="2C0A0003" w:tentative="1">
+      <w:start w:val="1"/>
+      <w:numFmt w:val="bullet"/>
+      <w:lvlText w:val="o"/>
+      <w:lvlJc w:val="left"/>
+      <w:pPr>
+        <w:ind w:left="5760" w:hanging="360"/>
+      </w:pPr>
+      <w:rPr>
+        <w:rFonts w:ascii="Courier New" w:hAnsi="Courier New" w:cs="Courier New" w:hint="default"/>
+      </w:rPr>
+    </w:lvl>
+    <w:lvl w:ilvl="8" w:tplc="2C0A0005" w:tentative="1">
+      <w:start w:val="1"/>
+      <w:numFmt w:val="bullet"/>
+      <w:lvlText w:val=""/>
+      <w:lvlJc w:val="left"/>
+      <w:pPr>
+        <w:ind w:left="6480" w:hanging="360"/>
+      </w:pPr>
+      <w:rPr>
+        <w:rFonts w:ascii="Wingdings" w:hAnsi="Wingdings" w:hint="default"/>
+      </w:rPr>
+    </w:lvl>
+  </w:abstractNum>
+  <w:abstractNum w:abstractNumId="1">
+    <w:nsid w:val="5F9E6F53"/>
+    <w:multiLevelType w:val="hybridMultilevel"/>
+    <w:tmpl w:val="7D1E7094"/>
+    <w:lvl w:ilvl="0" w:tplc="12CA413E">
+      <w:start w:val="333"/>
+      <w:numFmt w:val="bullet"/>
+      <w:lvlText w:val="-"/>
+      <w:lvlJc w:val="left"/>
+      <w:pPr>
+        <w:ind w:left="720" w:hanging="360"/>
+      </w:pPr>
+      <w:rPr>
+        <w:rFonts w:ascii="Calibri" w:eastAsiaTheme="minorHAnsi" w:hAnsi="Calibri" w:cstheme="minorBidi" w:hint="default"/>
+      </w:rPr>
+    </w:lvl>
+    <w:lvl w:ilvl="1" w:tplc="2C0A0003" w:tentative="1">
+      <w:start w:val="1"/>
+      <w:numFmt w:val="bullet"/>
+      <w:lvlText w:val="o"/>
+      <w:lvlJc w:val="left"/>
+      <w:pPr>
+        <w:ind w:left="1440" w:hanging="360"/>
+      </w:pPr>
+      <w:rPr>
+        <w:rFonts w:ascii="Courier New" w:hAnsi="Courier New" w:cs="Courier New" w:hint="default"/>
+      </w:rPr>
+    </w:lvl>
+    <w:lvl w:ilvl="2" w:tplc="2C0A0005" w:tentative="1">
+      <w:start w:val="1"/>
+      <w:numFmt w:val="bullet"/>
+      <w:lvlText w:val=""/>
+      <w:lvlJc w:val="left"/>
+      <w:pPr>
+        <w:ind w:left="2160" w:hanging="360"/>
+      </w:pPr>
+      <w:rPr>
+        <w:rFonts w:ascii="Wingdings" w:hAnsi="Wingdings" w:hint="default"/>
+      </w:rPr>
+    </w:lvl>
+    <w:lvl w:ilvl="3" w:tplc="2C0A0001" w:tentative="1">
+      <w:start w:val="1"/>
+      <w:numFmt w:val="bullet"/>
+      <w:lvlText w:val=""/>
+      <w:lvlJc w:val="left"/>
+      <w:pPr>
+        <w:ind w:left="2880" w:hanging="360"/>
+      </w:pPr>
+      <w:rPr>
+        <w:rFonts w:ascii="Symbol" w:hAnsi="Symbol" w:hint="default"/>
+      </w:rPr>
+    </w:lvl>
+    <w:lvl w:ilvl="4" w:tplc="2C0A0003" w:tentative="1">
+      <w:start w:val="1"/>
+      <w:numFmt w:val="bullet"/>
+      <w:lvlText w:val="o"/>
+      <w:lvlJc w:val="left"/>
+      <w:pPr>
+        <w:ind w:left="3600" w:hanging="360"/>
+      </w:pPr>
+      <w:rPr>
+        <w:rFonts w:ascii="Courier New" w:hAnsi="Courier New" w:cs="Courier New" w:hint="default"/>
+      </w:rPr>
+    </w:lvl>
+    <w:lvl w:ilvl="5" w:tplc="2C0A0005" w:tentative="1">
+      <w:start w:val="1"/>
+      <w:numFmt w:val="bullet"/>
+      <w:lvlText w:val=""/>
+      <w:lvlJc w:val="left"/>
+      <w:pPr>
+        <w:ind w:left="4320" w:hanging="360"/>
+      </w:pPr>
+      <w:rPr>
+        <w:rFonts w:ascii="Wingdings" w:hAnsi="Wingdings" w:hint="default"/>
+      </w:rPr>
+    </w:lvl>
+    <w:lvl w:ilvl="6" w:tplc="2C0A0001" w:tentative="1">
+      <w:start w:val="1"/>
+      <w:numFmt w:val="bullet"/>
+      <w:lvlText w:val=""/>
+      <w:lvlJc w:val="left"/>
+      <w:pPr>
+        <w:ind w:left="5040" w:hanging="360"/>
+      </w:pPr>
+      <w:rPr>
+        <w:rFonts w:ascii="Symbol" w:hAnsi="Symbol" w:hint="default"/>
+      </w:rPr>
+    </w:lvl>
+    <w:lvl w:ilvl="7" w:tplc="2C0A0003" w:tentative="1">
+      <w:start w:val="1"/>
+      <w:numFmt w:val="bullet"/>
+      <w:lvlText w:val="o"/>
+      <w:lvlJc w:val="left"/>
+      <w:pPr>
+        <w:ind w:left="5760" w:hanging="360"/>
+      </w:pPr>
+      <w:rPr>
+        <w:rFonts w:ascii="Courier New" w:hAnsi="Courier New" w:cs="Courier New" w:hint="default"/>
+      </w:rPr>
+    </w:lvl>
+    <w:lvl w:ilvl="8" w:tplc="2C0A0005" w:tentative="1">
+      <w:start w:val="1"/>
+      <w:numFmt w:val="bullet"/>
+      <w:lvlText w:val=""/>
+      <w:lvlJc w:val="left"/>
+      <w:pPr>
+        <w:ind w:left="6480" w:hanging="360"/>
+      </w:pPr>
+      <w:rPr>
+        <w:rFonts w:ascii="Wingdings" w:hAnsi="Wingdings" w:hint="default"/>
+      </w:rPr>
+    </w:lvl>
+  </w:abstractNum>
+  <w:num w:numId="1">
+    <w:abstractNumId w:val="0"/>
+  </w:num>
+  <w:num w:numId="2">
+    <w:abstractNumId w:val="1"/>
+  </w:num>
+</w:numbering>
 </file>
 
 <file path=word/styles.xml><?xml version="1.0" encoding="utf-8"?>
@@ -5210,7 +5462,6 @@
   <w:style w:type="character" w:default="1" w:styleId="Fuentedeprrafopredeter">
     <w:name w:val="Default Paragraph Font"/>
     <w:uiPriority w:val="1"/>
-    <w:semiHidden/>
     <w:unhideWhenUsed/>
   </w:style>
   <w:style w:type="table" w:default="1" w:styleId="Tablanormal">
@@ -5601,7 +5852,6 @@
   <w:style w:type="character" w:default="1" w:styleId="Fuentedeprrafopredeter">
     <w:name w:val="Default Paragraph Font"/>
     <w:uiPriority w:val="1"/>
-    <w:semiHidden/>
     <w:unhideWhenUsed/>
   </w:style>
   <w:style w:type="table" w:default="1" w:styleId="Tablanormal">
@@ -5900,56 +6150,62 @@
           <c:invertIfNegative val="0"/>
           <c:cat>
             <c:strRef>
-              <c:f>Sheet1!$A$2:$A$11</c:f>
+              <c:f>Sheet1!$A$2:$A$13</c:f>
               <c:strCache>
-                <c:ptCount val="10"/>
+                <c:ptCount val="12"/>
                 <c:pt idx="0">
+                  <c:v>Bootstrap</c:v>
+                </c:pt>
+                <c:pt idx="1">
+                  <c:v>Selenium</c:v>
+                </c:pt>
+                <c:pt idx="2">
+                  <c:v>Microsof Office 2013</c:v>
+                </c:pt>
+                <c:pt idx="3">
+                  <c:v>Inglés</c:v>
+                </c:pt>
+                <c:pt idx="4">
+                  <c:v>Eclipse</c:v>
+                </c:pt>
+                <c:pt idx="5">
+                  <c:v>Chrome</c:v>
+                </c:pt>
+                <c:pt idx="6">
+                  <c:v>Windows 8-10</c:v>
+                </c:pt>
+                <c:pt idx="7">
                   <c:v>HTML / CSS</c:v>
                 </c:pt>
-                <c:pt idx="1">
-                  <c:v>Bootstrap</c:v>
-                </c:pt>
-                <c:pt idx="2">
-                  <c:v>Selenium</c:v>
-                </c:pt>
-                <c:pt idx="3">
+                <c:pt idx="8">
                   <c:v>SQL</c:v>
                 </c:pt>
-                <c:pt idx="4">
-                  <c:v>Inglés</c:v>
+                <c:pt idx="9">
+                  <c:v>JavaScript</c:v>
                 </c:pt>
-                <c:pt idx="5">
-                  <c:v>Eclipse</c:v>
+                <c:pt idx="10">
+                  <c:v>Visual Studio Code</c:v>
                 </c:pt>
-                <c:pt idx="6">
-                  <c:v>Chrome</c:v>
-                </c:pt>
-                <c:pt idx="7">
-                  <c:v>Windows 8-10</c:v>
-                </c:pt>
-                <c:pt idx="8">
-                  <c:v>PhotoShop</c:v>
-                </c:pt>
-                <c:pt idx="9">
-                  <c:v>Microsof Office 2013</c:v>
+                <c:pt idx="11">
+                  <c:v>Python</c:v>
                 </c:pt>
               </c:strCache>
             </c:strRef>
           </c:cat>
           <c:val>
             <c:numRef>
-              <c:f>Sheet1!$B$2:$B$11</c:f>
+              <c:f>Sheet1!$B$2:$B$13</c:f>
               <c:numCache>
                 <c:formatCode>General</c:formatCode>
-                <c:ptCount val="10"/>
+                <c:ptCount val="12"/>
                 <c:pt idx="0">
-                  <c:v>45</c:v>
+                  <c:v>50</c:v>
                 </c:pt>
                 <c:pt idx="1">
-                  <c:v>30</c:v>
+                  <c:v>20</c:v>
                 </c:pt>
                 <c:pt idx="2">
-                  <c:v>30</c:v>
+                  <c:v>90</c:v>
                 </c:pt>
                 <c:pt idx="3">
                   <c:v>30</c:v>
@@ -5958,19 +6214,25 @@
                   <c:v>40</c:v>
                 </c:pt>
                 <c:pt idx="5">
-                  <c:v>40</c:v>
+                  <c:v>45</c:v>
                 </c:pt>
                 <c:pt idx="6">
                   <c:v>45</c:v>
                 </c:pt>
                 <c:pt idx="7">
-                  <c:v>45</c:v>
+                  <c:v>60</c:v>
                 </c:pt>
                 <c:pt idx="8">
-                  <c:v>70</c:v>
+                  <c:v>30</c:v>
                 </c:pt>
                 <c:pt idx="9">
-                  <c:v>90</c:v>
+                  <c:v>15</c:v>
+                </c:pt>
+                <c:pt idx="10">
+                  <c:v>30</c:v>
+                </c:pt>
+                <c:pt idx="11">
+                  <c:v>15</c:v>
                 </c:pt>
               </c:numCache>
             </c:numRef>
@@ -5992,12 +6254,12 @@
         <c:gapWidth val="160"/>
         <c:gapDepth val="0"/>
         <c:shape val="box"/>
-        <c:axId val="69932928"/>
-        <c:axId val="69934464"/>
+        <c:axId val="190498304"/>
+        <c:axId val="190499840"/>
         <c:axId val="0"/>
       </c:bar3DChart>
       <c:catAx>
-        <c:axId val="69932928"/>
+        <c:axId val="190498304"/>
         <c:scaling>
           <c:orientation val="minMax"/>
         </c:scaling>
@@ -6034,7 +6296,7 @@
             <a:endParaRPr lang="es-AR"/>
           </a:p>
         </c:txPr>
-        <c:crossAx val="69934464"/>
+        <c:crossAx val="190499840"/>
         <c:crosses val="autoZero"/>
         <c:auto val="1"/>
         <c:lblAlgn val="ctr"/>
@@ -6042,7 +6304,7 @@
         <c:noMultiLvlLbl val="0"/>
       </c:catAx>
       <c:valAx>
-        <c:axId val="69934464"/>
+        <c:axId val="190499840"/>
         <c:scaling>
           <c:orientation val="minMax"/>
         </c:scaling>
@@ -6052,7 +6314,7 @@
         <c:majorTickMark val="none"/>
         <c:minorTickMark val="none"/>
         <c:tickLblPos val="nextTo"/>
-        <c:crossAx val="69932928"/>
+        <c:crossAx val="190498304"/>
         <c:crosses val="autoZero"/>
         <c:crossBetween val="between"/>
       </c:valAx>
@@ -6349,7 +6611,7 @@
   <a:extraClrSchemeLst/>
   <a:extLst>
     <a:ext uri="{05A4C25C-085E-4340-85A3-A5531E510DB2}">
-      <thm15:themeFamily xmlns="" xmlns:thm15="http://schemas.microsoft.com/office/thememl/2012/main" name="Office Theme" id="{62F939B6-93AF-4DB8-9C6B-D6C7DFDC589F}" vid="{4A3C46E8-61CC-4603-A589-7422A47A8E4A}"/>
+      <thm15:themeFamily xmlns:thm15="http://schemas.microsoft.com/office/thememl/2012/main" xmlns="" name="Office Theme" id="{62F939B6-93AF-4DB8-9C6B-D6C7DFDC589F}" vid="{4A3C46E8-61CC-4603-A589-7422A47A8E4A}"/>
     </a:ext>
   </a:extLst>
 </a:theme>

</xml_diff>